<commit_message>
changed to active Appstore Link
</commit_message>
<xml_diff>
--- a/resources/ZH TOS.docx
+++ b/resources/ZH TOS.docx
@@ -246,8 +246,17 @@
           <w:rFonts w:ascii="DFKai-SB" w:eastAsia="DFKai-SB" w:hAnsi="DFKai-SB" w:cs="Times New Roman"/>
           <w:color w:val="000000"/>
         </w:rPr>
-        <w:t>以下統稱Halus</w:t>
-      </w:r>
+        <w:t>以下統稱</w:t>
+      </w:r>
+      <w:proofErr w:type="spellStart"/>
+      <w:r>
+        <w:rPr>
+          <w:rFonts w:ascii="DFKai-SB" w:eastAsia="DFKai-SB" w:hAnsi="DFKai-SB" w:cs="Times New Roman"/>
+          <w:color w:val="000000"/>
+        </w:rPr>
+        <w:t>Halus</w:t>
+      </w:r>
+      <w:proofErr w:type="spellEnd"/>
       <w:r>
         <w:rPr>
           <w:rFonts w:ascii="DFKai-SB" w:eastAsia="DFKai-SB" w:hAnsi="DFKai-SB" w:cs="Times New Roman"/>
@@ -260,7 +269,23 @@
           <w:rFonts w:ascii="DFKai-SB" w:eastAsia="DFKai-SB" w:hAnsi="DFKai-SB" w:cs="Times New Roman"/>
           <w:color w:val="000000"/>
         </w:rPr>
-        <w:t>之一切相關事宜，包含其聊天與通訊功能、部落格和其他所有我們藉Halus及Qalang網站所提供之所有內容和相關服務</w:t>
+        <w:t>之一切相關事宜，包含其聊天與通訊功能、部落格和其他所有我們藉</w:t>
+      </w:r>
+      <w:proofErr w:type="spellStart"/>
+      <w:r>
+        <w:rPr>
+          <w:rFonts w:ascii="DFKai-SB" w:eastAsia="DFKai-SB" w:hAnsi="DFKai-SB" w:cs="Times New Roman"/>
+          <w:color w:val="000000"/>
+        </w:rPr>
+        <w:t>Halus</w:t>
+      </w:r>
+      <w:proofErr w:type="spellEnd"/>
+      <w:r>
+        <w:rPr>
+          <w:rFonts w:ascii="DFKai-SB" w:eastAsia="DFKai-SB" w:hAnsi="DFKai-SB" w:cs="Times New Roman"/>
+          <w:color w:val="000000"/>
+        </w:rPr>
+        <w:t>及Qalang網站所提供之所有內容和相關服務</w:t>
       </w:r>
       <w:r>
         <w:rPr>
@@ -1037,60 +1062,36 @@
           <w:color w:val="000000"/>
           <w:lang w:eastAsia="zh-TW"/>
         </w:rPr>
-        <w:t>&lt;a href=”www.qalang.com/ZH/index”&gt;</w:t>
-      </w:r>
-      <w:bookmarkStart w:id="0" w:name="_GoBack"/>
-      <w:bookmarkEnd w:id="0"/>
-      <w:r>
-        <w:rPr>
-          <w:rFonts w:ascii="DFKai-SB" w:eastAsia="DFKai-SB" w:hAnsi="DFKai-SB" w:cs="Times New Roman"/>
-          <w:lang w:eastAsia="zh-TW"/>
-        </w:rPr>
-        <w:fldChar w:fldCharType="begin"/>
-      </w:r>
-      <w:r>
-        <w:rPr>
-          <w:rFonts w:ascii="DFKai-SB" w:eastAsia="DFKai-SB" w:hAnsi="DFKai-SB" w:cs="Times New Roman"/>
-          <w:lang w:eastAsia="zh-TW"/>
-        </w:rPr>
-        <w:instrText xml:space="preserve"> HYPERLINK "http://</w:instrText>
-      </w:r>
-      <w:r>
-        <w:rPr>
-          <w:rFonts w:ascii="DFKai-SB" w:eastAsia="DFKai-SB" w:hAnsi="DFKai-SB" w:cs="Times New Roman"/>
-          <w:lang w:eastAsia="zh-TW"/>
-        </w:rPr>
-        <w:instrText>www.qalang.com/ZH/index&lt;/a&gt;&amp;#041;</w:instrText>
-      </w:r>
-      <w:r>
-        <w:rPr>
-          <w:rFonts w:ascii="DFKai-SB" w:eastAsia="DFKai-SB" w:hAnsi="DFKai-SB" w:cs="Times New Roman"/>
-          <w:lang w:eastAsia="zh-TW"/>
-        </w:rPr>
-        <w:instrText xml:space="preserve">" </w:instrText>
-      </w:r>
-      <w:r>
-        <w:rPr>
-          <w:rFonts w:ascii="DFKai-SB" w:eastAsia="DFKai-SB" w:hAnsi="DFKai-SB" w:cs="Times New Roman"/>
-          <w:lang w:eastAsia="zh-TW"/>
-        </w:rPr>
-        <w:fldChar w:fldCharType="separate"/>
-      </w:r>
-      <w:r>
-        <w:rPr>
-          <w:rStyle w:val="Hyperlink"/>
-          <w:rFonts w:ascii="DFKai-SB" w:eastAsia="DFKai-SB" w:hAnsi="DFKai-SB" w:cs="Times New Roman"/>
-          <w:lang w:eastAsia="zh-TW"/>
-        </w:rPr>
-        <w:t>www.qalang.com/ZH/index&lt;/a&gt;&amp;#041;</w:t>
-      </w:r>
-      <w:r>
-        <w:rPr>
-          <w:rFonts w:ascii="DFKai-SB" w:eastAsia="DFKai-SB" w:hAnsi="DFKai-SB" w:cs="Times New Roman"/>
-          <w:lang w:eastAsia="zh-TW"/>
-        </w:rPr>
-        <w:fldChar w:fldCharType="end"/>
-      </w:r>
+        <w:t xml:space="preserve">&lt;a </w:t>
+      </w:r>
+      <w:proofErr w:type="spellStart"/>
+      <w:r>
+        <w:rPr>
+          <w:rFonts w:ascii="DFKai-SB" w:eastAsia="DFKai-SB" w:hAnsi="DFKai-SB" w:cs="Times New Roman"/>
+          <w:color w:val="000000"/>
+          <w:lang w:eastAsia="zh-TW"/>
+        </w:rPr>
+        <w:t>href</w:t>
+      </w:r>
+      <w:proofErr w:type="spellEnd"/>
+      <w:r>
+        <w:rPr>
+          <w:rFonts w:ascii="DFKai-SB" w:eastAsia="DFKai-SB" w:hAnsi="DFKai-SB" w:cs="Times New Roman"/>
+          <w:color w:val="000000"/>
+          <w:lang w:eastAsia="zh-TW"/>
+        </w:rPr>
+        <w:t>=”www.qalang.com/ZH/index”&gt;</w:t>
+      </w:r>
+      <w:hyperlink r:id="rId7" w:history="1">
+        <w:r>
+          <w:rPr>
+            <w:rStyle w:val="Hyperlink"/>
+            <w:rFonts w:ascii="DFKai-SB" w:eastAsia="DFKai-SB" w:hAnsi="DFKai-SB" w:cs="Times New Roman"/>
+            <w:lang w:eastAsia="zh-TW"/>
+          </w:rPr>
+          <w:t>www.qalang.com/ZH/index&lt;/a&gt;&amp;#041;</w:t>
+        </w:r>
+      </w:hyperlink>
       <w:r>
         <w:rPr>
           <w:rFonts w:ascii="DFKai-SB" w:eastAsia="DFKai-SB" w:hAnsi="DFKai-SB" w:cs="Times New Roman" w:hint="eastAsia"/>
@@ -3073,8 +3074,9 @@
           <w:u w:val="single"/>
           <w:lang w:eastAsia="zh-TW"/>
         </w:rPr>
-        <w:t>&lt;a href="mailto:support@qalang.com"&gt;support</w:t>
-      </w:r>
+        <w:t xml:space="preserve">&lt;a </w:t>
+      </w:r>
+      <w:proofErr w:type="spellStart"/>
       <w:r>
         <w:rPr>
           <w:rFonts w:ascii="DFKai-SB" w:eastAsia="DFKai-SB" w:hAnsi="DFKai-SB" w:cs="Times New Roman"/>
@@ -3084,6 +3086,29 @@
           <w:u w:val="single"/>
           <w:lang w:eastAsia="zh-TW"/>
         </w:rPr>
+        <w:t>href</w:t>
+      </w:r>
+      <w:proofErr w:type="spellEnd"/>
+      <w:r>
+        <w:rPr>
+          <w:rFonts w:ascii="DFKai-SB" w:eastAsia="DFKai-SB" w:hAnsi="DFKai-SB" w:cs="Times New Roman"/>
+          <w:b/>
+          <w:bCs/>
+          <w:color w:val="0000FF"/>
+          <w:u w:val="single"/>
+          <w:lang w:eastAsia="zh-TW"/>
+        </w:rPr>
+        <w:t>="mailto:support@qalang.com"&gt;support</w:t>
+      </w:r>
+      <w:r>
+        <w:rPr>
+          <w:rFonts w:ascii="DFKai-SB" w:eastAsia="DFKai-SB" w:hAnsi="DFKai-SB" w:cs="Times New Roman"/>
+          <w:b/>
+          <w:bCs/>
+          <w:color w:val="0000FF"/>
+          <w:u w:val="single"/>
+          <w:lang w:eastAsia="zh-TW"/>
+        </w:rPr>
         <w:t>@qalang.com&lt;/a&gt;</w:t>
       </w:r>
       <w:r>
@@ -3730,8 +3755,9 @@
           <w:u w:val="single"/>
           <w:lang w:eastAsia="zh-TW"/>
         </w:rPr>
-        <w:t xml:space="preserve"> &lt;a href="mailto:support@qalang.com"&gt;support</w:t>
-      </w:r>
+        <w:t xml:space="preserve"> &lt;a </w:t>
+      </w:r>
+      <w:proofErr w:type="spellStart"/>
       <w:r>
         <w:rPr>
           <w:rFonts w:ascii="DFKai-SB" w:eastAsia="DFKai-SB" w:hAnsi="DFKai-SB" w:cs="Times New Roman"/>
@@ -3741,796 +3767,911 @@
           <w:u w:val="single"/>
           <w:lang w:eastAsia="zh-TW"/>
         </w:rPr>
-        <w:t>@qalang.com&lt;/a&gt;</w:t>
-      </w:r>
-      <w:r>
-        <w:rPr>
-          <w:rFonts w:ascii="DFKai-SB" w:eastAsia="DFKai-SB" w:hAnsi="DFKai-SB" w:cs="Times New Roman"/>
-          <w:color w:val="000000"/>
-          <w:lang w:eastAsia="zh-TW"/>
-        </w:rPr>
-        <w:t>&amp;#041;</w:t>
-      </w:r>
-      <w:r>
-        <w:rPr>
-          <w:rFonts w:ascii="DFKai-SB" w:eastAsia="DFKai-SB" w:hAnsi="DFKai-SB" w:cs="Times New Roman"/>
-          <w:color w:val="000000"/>
-          <w:lang w:eastAsia="zh-TW"/>
-        </w:rPr>
-        <w:t>。至於少數無法以此解決而爭端依舊的特例，此條款將會解釋達成雙方共識的途徑，如同以下細節，</w:t>
-      </w:r>
-      <w:r>
-        <w:rPr>
-          <w:rFonts w:ascii="DFKai-SB" w:eastAsia="DFKai-SB" w:hAnsi="DFKai-SB" w:cs="Times New Roman"/>
-          <w:b/>
-          <w:bCs/>
-          <w:color w:val="000000"/>
-          <w:lang w:eastAsia="zh-TW"/>
-        </w:rPr>
-        <w:t>我們和閣下雙方皆同意，以確認仲裁協議或小額索賠法院，取代普通管轄法院來解決彼此間的爭端。</w:t>
-      </w:r>
-    </w:p>
-    <w:p>
-      <w:pPr>
-        <w:autoSpaceDE w:val="0"/>
-        <w:autoSpaceDN w:val="0"/>
-        <w:spacing w:after="150"/>
-        <w:rPr>
-          <w:rFonts w:ascii="DFKai-SB" w:eastAsia="DFKai-SB" w:hAnsi="DFKai-SB" w:cs="Times New Roman"/>
-          <w:b/>
-          <w:bCs/>
-          <w:color w:val="000000"/>
-          <w:lang w:eastAsia="zh-TW"/>
-        </w:rPr>
-      </w:pPr>
-    </w:p>
-    <w:p>
-      <w:pPr>
-        <w:autoSpaceDE w:val="0"/>
-        <w:autoSpaceDN w:val="0"/>
-        <w:spacing w:after="150"/>
-        <w:rPr>
-          <w:rFonts w:ascii="DFKai-SB" w:eastAsia="DFKai-SB" w:hAnsi="DFKai-SB" w:cs="Times New Roman"/>
-          <w:lang w:eastAsia="zh-TW"/>
-        </w:rPr>
-      </w:pPr>
-      <w:r>
-        <w:rPr>
-          <w:rFonts w:ascii="DFKai-SB" w:eastAsia="DFKai-SB" w:hAnsi="DFKai-SB" w:cs="Times New Roman" w:hint="eastAsia"/>
-          <w:b/>
-          <w:bCs/>
-          <w:color w:val="000000"/>
-          <w:lang w:eastAsia="zh-TW"/>
-        </w:rPr>
-        <w:t>仲裁協議</w:t>
-      </w:r>
-      <w:r>
-        <w:rPr>
-          <w:rFonts w:ascii="DFKai-SB" w:eastAsia="DFKai-SB" w:hAnsi="DFKai-SB" w:cs="Times New Roman"/>
-          <w:b/>
-          <w:bCs/>
-          <w:color w:val="000000"/>
-          <w:lang w:eastAsia="zh-TW"/>
-        </w:rPr>
-        <w:t>;例外</w:t>
-      </w:r>
-    </w:p>
-    <w:p>
-      <w:pPr>
-        <w:autoSpaceDE w:val="0"/>
-        <w:autoSpaceDN w:val="0"/>
-        <w:rPr>
-          <w:rFonts w:ascii="DFKai-SB" w:eastAsia="DFKai-SB" w:hAnsi="DFKai-SB" w:cs="Times New Roman"/>
-          <w:lang w:eastAsia="zh-TW"/>
-        </w:rPr>
-      </w:pPr>
-      <w:r>
-        <w:rPr>
-          <w:rFonts w:ascii="DFKai-SB" w:eastAsia="DFKai-SB" w:hAnsi="DFKai-SB" w:cs="Times New Roman"/>
-          <w:color w:val="000000"/>
-          <w:lang w:eastAsia="zh-TW"/>
-        </w:rPr>
-        <w:t>若無法透過客戶支援解決彼此爭端，</w:t>
-      </w:r>
-      <w:r>
-        <w:rPr>
-          <w:rFonts w:ascii="DFKai-SB" w:eastAsia="DFKai-SB" w:hAnsi="DFKai-SB" w:cs="Times New Roman"/>
-          <w:b/>
-          <w:bCs/>
-          <w:color w:val="000000"/>
-          <w:lang w:eastAsia="zh-TW"/>
-        </w:rPr>
-        <w:t>閣下和我們同意以個別確認仲裁解決所有雙方之爭端和求償，包含雙方全部關係之主張、閣下下載本遊戲之決定、您對本遊戲之使用、任何用戶內容或閣下的帳號。</w:t>
-      </w:r>
-      <w:r>
-        <w:rPr>
-          <w:rFonts w:ascii="DFKai-SB" w:eastAsia="DFKai-SB" w:hAnsi="DFKai-SB" w:cs="Times New Roman"/>
-          <w:color w:val="000000"/>
-          <w:lang w:eastAsia="zh-TW"/>
-        </w:rPr>
-        <w:t>此仲裁協議採從寬認定，適用任何法理下的所有法律主張</w:t>
-      </w:r>
-      <w:r>
-        <w:rPr>
-          <w:rFonts w:ascii="DFKai-SB" w:eastAsia="DFKai-SB" w:hAnsi="DFKai-SB" w:cs="Times New Roman"/>
-          <w:color w:val="000000"/>
-          <w:lang w:eastAsia="zh-TW"/>
-        </w:rPr>
-        <w:t>&amp;#040;</w:t>
-      </w:r>
-      <w:r>
-        <w:rPr>
-          <w:rFonts w:ascii="DFKai-SB" w:eastAsia="DFKai-SB" w:hAnsi="DFKai-SB" w:cs="Times New Roman"/>
-          <w:color w:val="000000"/>
-          <w:lang w:eastAsia="zh-TW"/>
-        </w:rPr>
-        <w:t>無論是基於合約、蓄意侵權行為、條例、欺詐、錯誤陳述或任何其他法理</w:t>
-      </w:r>
-      <w:r>
-        <w:rPr>
-          <w:rFonts w:ascii="DFKai-SB" w:eastAsia="DFKai-SB" w:hAnsi="DFKai-SB" w:cs="Times New Roman"/>
-          <w:color w:val="000000"/>
-          <w:lang w:eastAsia="zh-TW"/>
-        </w:rPr>
-        <w:t>&amp;#041;</w:t>
-      </w:r>
-      <w:r>
-        <w:rPr>
-          <w:rFonts w:ascii="DFKai-SB" w:eastAsia="DFKai-SB" w:hAnsi="DFKai-SB" w:cs="Times New Roman"/>
-          <w:color w:val="000000"/>
-          <w:lang w:eastAsia="zh-TW"/>
-        </w:rPr>
-        <w:t>，也同樣適用任何爭端或您提出或衍生的求償，即便在您停用/刪除於本遊戲之帳號，或將本遊戲自行動裝置中移除後，其效力依舊存在。</w:t>
-      </w:r>
-      <w:r>
-        <w:rPr>
-          <w:rFonts w:ascii="DFKai-SB" w:eastAsia="DFKai-SB" w:hAnsi="DFKai-SB" w:cs="Times New Roman" w:hint="eastAsia"/>
-          <w:color w:val="000000"/>
-          <w:lang w:eastAsia="zh-TW"/>
-        </w:rPr>
-        <w:t>此仲裁協議同樣適用您本人不具集體成員身分，但目前已為任何已表明團體訴訟標的之求償主張。閣下與我們皆同意仲裁者應具專屬管轄權，以解決任何條款之解釋、適用性、執行力，或本契約條款之成立的相關爭端，包括閣下與我們間的爭端是否受此仲裁協議約束</w:t>
-      </w:r>
-      <w:r>
-        <w:rPr>
-          <w:rFonts w:ascii="DFKai-SB" w:eastAsia="DFKai-SB" w:hAnsi="DFKai-SB" w:cs="Times New Roman" w:hint="eastAsia"/>
-          <w:color w:val="000000"/>
-          <w:lang w:eastAsia="zh-TW"/>
-        </w:rPr>
-        <w:t>&amp;#040;</w:t>
-      </w:r>
-      <w:r>
-        <w:rPr>
-          <w:rFonts w:ascii="DFKai-SB" w:eastAsia="DFKai-SB" w:hAnsi="DFKai-SB" w:cs="Times New Roman" w:hint="eastAsia"/>
-          <w:color w:val="000000"/>
-          <w:lang w:eastAsia="zh-TW"/>
-        </w:rPr>
-        <w:t>亦即仲裁者有義務判定任何爭端之仲裁容許性</w:t>
-      </w:r>
-      <w:r>
-        <w:rPr>
-          <w:rFonts w:ascii="DFKai-SB" w:eastAsia="DFKai-SB" w:hAnsi="DFKai-SB" w:cs="Times New Roman" w:hint="eastAsia"/>
-          <w:color w:val="000000"/>
-          <w:lang w:eastAsia="zh-TW"/>
-        </w:rPr>
-        <w:t>&amp;#041;</w:t>
-      </w:r>
-      <w:r>
-        <w:rPr>
-          <w:rFonts w:ascii="DFKai-SB" w:eastAsia="DFKai-SB" w:hAnsi="DFKai-SB" w:cs="Times New Roman" w:hint="eastAsia"/>
-          <w:color w:val="000000"/>
-          <w:lang w:eastAsia="zh-TW"/>
-        </w:rPr>
-        <w:t>，以及此使用條款的全部或任意部分是否無效或可撤銷。</w:t>
-      </w:r>
-    </w:p>
-    <w:p>
-      <w:pPr>
-        <w:autoSpaceDE w:val="0"/>
-        <w:autoSpaceDN w:val="0"/>
-        <w:rPr>
-          <w:rFonts w:ascii="DFKai-SB" w:eastAsia="DFKai-SB" w:hAnsi="DFKai-SB" w:cs="Times New Roman"/>
-          <w:lang w:eastAsia="zh-TW"/>
-        </w:rPr>
-      </w:pPr>
-    </w:p>
-    <w:p>
-      <w:pPr>
-        <w:autoSpaceDE w:val="0"/>
-        <w:autoSpaceDN w:val="0"/>
-        <w:rPr>
-          <w:rFonts w:ascii="DFKai-SB" w:eastAsia="DFKai-SB" w:hAnsi="DFKai-SB" w:cs="Times New Roman"/>
-          <w:color w:val="000000"/>
-          <w:lang w:eastAsia="zh-TW"/>
-        </w:rPr>
-      </w:pPr>
-      <w:r>
-        <w:rPr>
-          <w:rFonts w:ascii="DFKai-SB" w:eastAsia="DFKai-SB" w:hAnsi="DFKai-SB" w:cs="Times New Roman"/>
-          <w:color w:val="000000"/>
-          <w:lang w:eastAsia="zh-TW"/>
-        </w:rPr>
-        <w:t>仲裁程式將訴諸中立仲裁者，不遞交法官或陪審團審理。仲裁不如法庭訴訟正式，所進行的事實披露較有限，遵循規則與法庭訴訟程式不同，接受的法庭審查極為有限。仲裁者會核發書面裁決書，有任一方要求時將提出理由陳述。</w:t>
-      </w:r>
-      <w:r>
-        <w:rPr>
-          <w:rFonts w:ascii="DFKai-SB" w:eastAsia="DFKai-SB" w:hAnsi="DFKai-SB" w:cs="Times New Roman"/>
-          <w:b/>
-          <w:bCs/>
-          <w:color w:val="000000"/>
-          <w:lang w:eastAsia="zh-TW"/>
-        </w:rPr>
-        <w:t>您理解本身與我們皆放棄法庭訴訟權，以及訴請法官或陪審團判決之權利</w:t>
-      </w:r>
-      <w:r>
-        <w:rPr>
-          <w:rFonts w:ascii="DFKai-SB" w:eastAsia="DFKai-SB" w:hAnsi="DFKai-SB" w:cs="Times New Roman"/>
-          <w:color w:val="000000"/>
-          <w:lang w:eastAsia="zh-TW"/>
-        </w:rPr>
-        <w:t xml:space="preserve">。 </w:t>
-      </w:r>
-      <w:r>
-        <w:rPr>
-          <w:rFonts w:ascii="DFKai-SB" w:eastAsia="DFKai-SB" w:hAnsi="DFKai-SB" w:cs="Times New Roman" w:hint="eastAsia"/>
-          <w:color w:val="000000"/>
-          <w:lang w:eastAsia="zh-TW"/>
-        </w:rPr>
-        <w:t>然本第</w:t>
-      </w:r>
-      <w:r>
-        <w:rPr>
-          <w:rFonts w:ascii="DFKai-SB" w:eastAsia="DFKai-SB" w:hAnsi="DFKai-SB" w:cs="Times New Roman"/>
-          <w:color w:val="000000"/>
-          <w:lang w:eastAsia="zh-TW"/>
-        </w:rPr>
-        <w:t>十四</w:t>
-      </w:r>
-      <w:r>
-        <w:rPr>
-          <w:rFonts w:ascii="DFKai-SB" w:eastAsia="DFKai-SB" w:hAnsi="DFKai-SB" w:cs="Times New Roman" w:hint="eastAsia"/>
-          <w:color w:val="000000"/>
-          <w:lang w:eastAsia="zh-TW"/>
-        </w:rPr>
-        <w:t>節不適用於以下類型的求償或爭議，您與我們得依下述第</w:t>
-      </w:r>
-      <w:r>
-        <w:rPr>
-          <w:rFonts w:ascii="DFKai-SB" w:eastAsia="DFKai-SB" w:hAnsi="DFKai-SB" w:cs="Times New Roman"/>
-          <w:color w:val="000000"/>
-          <w:lang w:eastAsia="zh-TW"/>
-        </w:rPr>
-        <w:t xml:space="preserve">15 </w:t>
-      </w:r>
-      <w:r>
-        <w:rPr>
-          <w:rFonts w:ascii="DFKai-SB" w:eastAsia="DFKai-SB" w:hAnsi="DFKai-SB" w:cs="Times New Roman" w:hint="eastAsia"/>
-          <w:color w:val="000000"/>
-          <w:lang w:eastAsia="zh-TW"/>
-        </w:rPr>
-        <w:t>節訴諸法院：</w:t>
-      </w:r>
-      <w:r>
-        <w:rPr>
-          <w:rFonts w:ascii="DFKai-SB" w:eastAsia="DFKai-SB" w:hAnsi="DFKai-SB" w:cs="Times New Roman" w:hint="eastAsia"/>
-          <w:lang w:eastAsia="zh-TW"/>
-        </w:rPr>
-        <w:t>&amp;#040;</w:t>
-      </w:r>
-      <w:r>
-        <w:rPr>
-          <w:rFonts w:ascii="DFKai-SB" w:eastAsia="DFKai-SB" w:hAnsi="DFKai-SB" w:cs="Times New Roman" w:hint="eastAsia"/>
-          <w:lang w:eastAsia="zh-TW"/>
-        </w:rPr>
-        <w:t>1</w:t>
-      </w:r>
-      <w:r>
-        <w:rPr>
-          <w:rFonts w:ascii="DFKai-SB" w:eastAsia="DFKai-SB" w:hAnsi="DFKai-SB" w:cs="Times New Roman" w:hint="eastAsia"/>
-          <w:lang w:eastAsia="zh-TW"/>
-        </w:rPr>
-        <w:t>&amp;#041;</w:t>
-      </w:r>
-      <w:r>
-        <w:rPr>
-          <w:rFonts w:ascii="DFKai-SB" w:eastAsia="DFKai-SB" w:hAnsi="DFKai-SB" w:cs="Times New Roman"/>
-          <w:color w:val="000000"/>
-          <w:lang w:eastAsia="zh-TW"/>
-        </w:rPr>
-        <w:t>侵權或其他濫用智慧財產權的求償，包括尋求禁制令救濟之請求；以及</w:t>
-      </w:r>
-      <w:r>
-        <w:rPr>
-          <w:rFonts w:ascii="DFKai-SB" w:eastAsia="DFKai-SB" w:hAnsi="DFKai-SB" w:cs="Times New Roman" w:hint="eastAsia"/>
-          <w:color w:val="000000"/>
-          <w:lang w:eastAsia="zh-TW"/>
-        </w:rPr>
-        <w:t>&amp;#040;</w:t>
-      </w:r>
-      <w:r>
-        <w:rPr>
-          <w:rFonts w:ascii="DFKai-SB" w:eastAsia="DFKai-SB" w:hAnsi="DFKai-SB" w:cs="Times New Roman" w:hint="eastAsia"/>
-          <w:color w:val="000000"/>
-          <w:lang w:eastAsia="zh-TW"/>
-        </w:rPr>
-        <w:t>2</w:t>
-      </w:r>
-      <w:r>
-        <w:rPr>
-          <w:rFonts w:ascii="DFKai-SB" w:eastAsia="DFKai-SB" w:hAnsi="DFKai-SB" w:cs="Times New Roman"/>
-          <w:color w:val="000000"/>
-          <w:lang w:eastAsia="zh-TW"/>
-        </w:rPr>
-        <w:t>&amp;#041;</w:t>
-      </w:r>
-      <w:r>
-        <w:rPr>
-          <w:rFonts w:ascii="DFKai-SB" w:eastAsia="DFKai-SB" w:hAnsi="DFKai-SB" w:cs="Times New Roman"/>
-          <w:color w:val="000000"/>
-          <w:lang w:eastAsia="zh-TW"/>
-        </w:rPr>
-        <w:t>為違反本使用條款第四及第六節尋求預防性禁制令救濟的請求。</w:t>
-      </w:r>
-    </w:p>
-    <w:p>
-      <w:pPr>
-        <w:autoSpaceDE w:val="0"/>
-        <w:autoSpaceDN w:val="0"/>
-        <w:rPr>
-          <w:rFonts w:ascii="DFKai-SB" w:eastAsia="DFKai-SB" w:hAnsi="DFKai-SB" w:cs="Times New Roman"/>
-          <w:b/>
-          <w:bCs/>
-          <w:color w:val="000000"/>
-          <w:lang w:eastAsia="zh-TW"/>
-        </w:rPr>
-      </w:pPr>
-    </w:p>
-    <w:p>
-      <w:pPr>
-        <w:autoSpaceDE w:val="0"/>
-        <w:autoSpaceDN w:val="0"/>
-        <w:rPr>
-          <w:rFonts w:ascii="DFKai-SB" w:eastAsia="DFKai-SB" w:hAnsi="DFKai-SB" w:cs="Times New Roman"/>
-          <w:lang w:eastAsia="zh-TW"/>
-        </w:rPr>
-      </w:pPr>
-      <w:r>
-        <w:rPr>
-          <w:rFonts w:ascii="DFKai-SB" w:eastAsia="DFKai-SB" w:hAnsi="DFKai-SB" w:cs="Times New Roman" w:hint="eastAsia"/>
-          <w:color w:val="000000"/>
-          <w:lang w:eastAsia="zh-TW"/>
-        </w:rPr>
-        <w:t>若法律允許聯邦、州或地方政府機關代您向我們尋求解決，本節未禁止您將爭議訴諸聯邦、州或地方政府機關處置。此外，若求償案符合擬遞案法庭之全部要求，我等之一皆可向美國加州</w:t>
-      </w:r>
-      <w:r>
-        <w:rPr>
-          <w:rFonts w:ascii="DFKai-SB" w:eastAsia="DFKai-SB" w:hAnsi="DFKai-SB" w:cs="Times New Roman"/>
-          <w:color w:val="000000"/>
-          <w:lang w:eastAsia="zh-TW"/>
-        </w:rPr>
-        <w:t>Santa Clara</w:t>
-      </w:r>
-      <w:r>
-        <w:rPr>
-          <w:rFonts w:ascii="DFKai-SB" w:eastAsia="DFKai-SB" w:hAnsi="DFKai-SB" w:cs="Times New Roman" w:hint="eastAsia"/>
-          <w:color w:val="000000"/>
-          <w:lang w:eastAsia="zh-TW"/>
-        </w:rPr>
-        <w:t>郡或您的居住地，抑或我等雙方議定地點的小額索賠法庭遞交求償案。以美國聯邦仲裁法案</w:t>
-      </w:r>
-      <w:r>
-        <w:rPr>
-          <w:rFonts w:ascii="DFKai-SB" w:eastAsia="DFKai-SB" w:hAnsi="DFKai-SB" w:cs="Times New Roman" w:hint="eastAsia"/>
-          <w:color w:val="000000"/>
-          <w:lang w:eastAsia="zh-TW"/>
-        </w:rPr>
-        <w:t>&amp;#040;</w:t>
-      </w:r>
-      <w:r>
-        <w:rPr>
-          <w:rFonts w:ascii="DFKai-SB" w:eastAsia="DFKai-SB" w:hAnsi="DFKai-SB" w:cs="Times New Roman"/>
-          <w:color w:val="000000"/>
-          <w:lang w:eastAsia="zh-TW"/>
-        </w:rPr>
-        <w:t>The Federal Arbitration Act</w:t>
-      </w:r>
-      <w:r>
-        <w:rPr>
-          <w:rFonts w:ascii="DFKai-SB" w:eastAsia="DFKai-SB" w:hAnsi="DFKai-SB" w:cs="Times New Roman" w:hint="eastAsia"/>
-          <w:color w:val="000000"/>
-          <w:lang w:eastAsia="zh-TW"/>
-        </w:rPr>
-        <w:t>&amp;#041;</w:t>
-      </w:r>
-      <w:r>
-        <w:rPr>
-          <w:rFonts w:ascii="DFKai-SB" w:eastAsia="DFKai-SB" w:hAnsi="DFKai-SB" w:cs="Times New Roman" w:hint="eastAsia"/>
-          <w:color w:val="000000"/>
-          <w:lang w:eastAsia="zh-TW"/>
-        </w:rPr>
-        <w:t>適用此使用條款第</w:t>
-      </w:r>
-      <w:r>
-        <w:rPr>
-          <w:rFonts w:ascii="DFKai-SB" w:eastAsia="DFKai-SB" w:hAnsi="DFKai-SB" w:cs="Times New Roman"/>
-          <w:color w:val="000000"/>
-          <w:lang w:eastAsia="zh-TW"/>
-        </w:rPr>
-        <w:t>十四</w:t>
-      </w:r>
-      <w:r>
-        <w:rPr>
-          <w:rFonts w:ascii="DFKai-SB" w:eastAsia="DFKai-SB" w:hAnsi="DFKai-SB" w:cs="Times New Roman" w:hint="eastAsia"/>
-          <w:color w:val="000000"/>
-          <w:lang w:eastAsia="zh-TW"/>
-        </w:rPr>
-        <w:t>節。仲裁受美國仲裁協會</w:t>
-      </w:r>
-      <w:r>
-        <w:rPr>
-          <w:rFonts w:ascii="DFKai-SB" w:eastAsia="DFKai-SB" w:hAnsi="DFKai-SB" w:cs="Times New Roman"/>
-          <w:color w:val="000000"/>
-          <w:lang w:eastAsia="zh-TW"/>
-        </w:rPr>
-        <w:t xml:space="preserve"> </w:t>
-      </w:r>
-      <w:r>
-        <w:rPr>
-          <w:rFonts w:ascii="DFKai-SB" w:eastAsia="DFKai-SB" w:hAnsi="DFKai-SB" w:cs="Times New Roman"/>
-          <w:color w:val="000000"/>
-          <w:lang w:eastAsia="zh-TW"/>
-        </w:rPr>
-        <w:t>&amp;#040;</w:t>
-      </w:r>
-      <w:r>
-        <w:rPr>
-          <w:rFonts w:ascii="DFKai-SB" w:eastAsia="DFKai-SB" w:hAnsi="DFKai-SB" w:cs="Times New Roman"/>
-          <w:color w:val="000000"/>
-          <w:lang w:eastAsia="zh-TW"/>
-        </w:rPr>
-        <w:t>American Arbitration Association</w:t>
-      </w:r>
-      <w:r>
-        <w:rPr>
-          <w:rFonts w:ascii="DFKai-SB" w:eastAsia="DFKai-SB" w:hAnsi="DFKai-SB" w:cs="Times New Roman" w:hint="eastAsia"/>
-          <w:color w:val="000000"/>
-          <w:lang w:eastAsia="zh-TW"/>
-        </w:rPr>
-        <w:t>，簡稱</w:t>
-      </w:r>
-      <w:r>
-        <w:rPr>
-          <w:rFonts w:ascii="DFKai-SB" w:eastAsia="DFKai-SB" w:hAnsi="DFKai-SB" w:cs="Times New Roman"/>
-          <w:color w:val="000000"/>
-          <w:lang w:eastAsia="zh-TW"/>
-        </w:rPr>
-        <w:t xml:space="preserve"> </w:t>
-      </w:r>
-      <w:r>
-        <w:rPr>
-          <w:rFonts w:ascii="DFKai-SB" w:eastAsia="DFKai-SB" w:hAnsi="DFKai-SB" w:cs="Times New Roman" w:hint="eastAsia"/>
-          <w:color w:val="000000"/>
-          <w:lang w:eastAsia="zh-TW"/>
-        </w:rPr>
-        <w:t>&amp;#12300;</w:t>
-      </w:r>
-      <w:r>
-        <w:rPr>
-          <w:rFonts w:ascii="DFKai-SB" w:eastAsia="DFKai-SB" w:hAnsi="DFKai-SB" w:cs="Times New Roman"/>
-          <w:color w:val="000000"/>
-          <w:lang w:eastAsia="zh-TW"/>
-        </w:rPr>
-        <w:t>AAA</w:t>
-      </w:r>
-      <w:r>
-        <w:rPr>
-          <w:rFonts w:ascii="DFKai-SB" w:eastAsia="DFKai-SB" w:hAnsi="DFKai-SB" w:cs="Times New Roman" w:hint="eastAsia"/>
-          <w:color w:val="000000"/>
-          <w:lang w:eastAsia="zh-TW"/>
-        </w:rPr>
-        <w:t>&amp;#12301;</w:t>
-      </w:r>
-      <w:r>
-        <w:rPr>
-          <w:rFonts w:ascii="DFKai-SB" w:eastAsia="DFKai-SB" w:hAnsi="DFKai-SB" w:cs="Times New Roman"/>
-          <w:color w:val="000000"/>
-          <w:lang w:eastAsia="zh-TW"/>
-        </w:rPr>
-        <w:t>&amp;#041;</w:t>
-      </w:r>
-      <w:r>
-        <w:rPr>
-          <w:rFonts w:ascii="DFKai-SB" w:eastAsia="DFKai-SB" w:hAnsi="DFKai-SB" w:cs="Times New Roman"/>
-          <w:color w:val="000000"/>
-          <w:lang w:eastAsia="zh-TW"/>
-        </w:rPr>
-        <w:t>之</w:t>
-      </w:r>
-      <w:r>
-        <w:rPr>
-          <w:rFonts w:ascii="DFKai-SB" w:eastAsia="DFKai-SB" w:hAnsi="DFKai-SB" w:cs="Times New Roman"/>
-          <w:color w:val="000000"/>
-          <w:lang w:eastAsia="zh-TW"/>
-        </w:rPr>
-        <w:t>&amp;#12298;</w:t>
-      </w:r>
-      <w:r>
-        <w:rPr>
-          <w:rFonts w:ascii="DFKai-SB" w:eastAsia="DFKai-SB" w:hAnsi="DFKai-SB" w:cs="Times New Roman" w:hint="eastAsia"/>
-          <w:color w:val="000000"/>
-          <w:lang w:eastAsia="zh-TW"/>
-        </w:rPr>
-        <w:t>消費者仲裁規則</w:t>
-      </w:r>
-      <w:r>
-        <w:rPr>
-          <w:rFonts w:ascii="DFKai-SB" w:eastAsia="DFKai-SB" w:hAnsi="DFKai-SB" w:cs="Times New Roman"/>
-          <w:color w:val="000000"/>
-          <w:lang w:eastAsia="zh-TW"/>
-        </w:rPr>
-        <w:t xml:space="preserve"> </w:t>
-      </w:r>
-      <w:r>
-        <w:rPr>
-          <w:rFonts w:ascii="DFKai-SB" w:eastAsia="DFKai-SB" w:hAnsi="DFKai-SB" w:cs="Times New Roman"/>
-          <w:color w:val="000000"/>
-          <w:lang w:eastAsia="zh-TW"/>
-        </w:rPr>
-        <w:t>&amp;#040;</w:t>
-      </w:r>
-      <w:r>
-        <w:rPr>
-          <w:rFonts w:ascii="DFKai-SB" w:eastAsia="DFKai-SB" w:hAnsi="DFKai-SB" w:cs="Times New Roman"/>
-          <w:color w:val="000000"/>
-          <w:lang w:eastAsia="zh-TW"/>
-        </w:rPr>
-        <w:t>Consumer Arbitration Rules</w:t>
-      </w:r>
-      <w:r>
-        <w:rPr>
-          <w:rFonts w:ascii="DFKai-SB" w:eastAsia="DFKai-SB" w:hAnsi="DFKai-SB" w:cs="Times New Roman"/>
-          <w:color w:val="000000"/>
-          <w:lang w:eastAsia="zh-TW"/>
-        </w:rPr>
-        <w:t>&amp;#041;</w:t>
-      </w:r>
-      <w:r>
-        <w:rPr>
-          <w:rFonts w:ascii="DFKai-SB" w:eastAsia="DFKai-SB" w:hAnsi="DFKai-SB" w:cs="Times New Roman"/>
-          <w:color w:val="000000"/>
-          <w:lang w:eastAsia="zh-TW"/>
-        </w:rPr>
-        <w:t>&amp;#12299;</w:t>
-      </w:r>
-      <w:r>
-        <w:rPr>
-          <w:rFonts w:ascii="DFKai-SB" w:eastAsia="DFKai-SB" w:hAnsi="DFKai-SB" w:cs="Times New Roman"/>
-          <w:color w:val="000000"/>
-          <w:lang w:eastAsia="zh-TW"/>
-        </w:rPr>
-        <w:t>&amp;#040;</w:t>
-      </w:r>
-      <w:r>
-        <w:rPr>
-          <w:rFonts w:ascii="DFKai-SB" w:eastAsia="DFKai-SB" w:hAnsi="DFKai-SB" w:cs="Times New Roman" w:hint="eastAsia"/>
-          <w:color w:val="000000"/>
-          <w:lang w:eastAsia="zh-TW"/>
-        </w:rPr>
-        <w:t>下稱本</w:t>
-      </w:r>
-      <w:r>
-        <w:rPr>
-          <w:rFonts w:ascii="DFKai-SB" w:eastAsia="DFKai-SB" w:hAnsi="DFKai-SB" w:cs="Times New Roman" w:hint="eastAsia"/>
-          <w:color w:val="000000"/>
-          <w:lang w:eastAsia="zh-TW"/>
-        </w:rPr>
-        <w:t>&amp;#12300;</w:t>
-      </w:r>
-      <w:r>
-        <w:rPr>
-          <w:rFonts w:ascii="DFKai-SB" w:eastAsia="DFKai-SB" w:hAnsi="DFKai-SB" w:cs="Times New Roman" w:hint="eastAsia"/>
-          <w:color w:val="000000"/>
-          <w:lang w:eastAsia="zh-TW"/>
-        </w:rPr>
-        <w:t>規則</w:t>
-      </w:r>
-      <w:r>
-        <w:rPr>
-          <w:rFonts w:ascii="DFKai-SB" w:eastAsia="DFKai-SB" w:hAnsi="DFKai-SB" w:cs="Times New Roman" w:hint="eastAsia"/>
-          <w:color w:val="000000"/>
-          <w:lang w:eastAsia="zh-TW"/>
-        </w:rPr>
-        <w:t>&amp;#12301;</w:t>
-      </w:r>
-      <w:r>
-        <w:rPr>
-          <w:rFonts w:ascii="DFKai-SB" w:eastAsia="DFKai-SB" w:hAnsi="DFKai-SB" w:cs="Times New Roman" w:hint="eastAsia"/>
-          <w:color w:val="000000"/>
-          <w:lang w:eastAsia="zh-TW"/>
-        </w:rPr>
-        <w:t>&amp;#041;</w:t>
-      </w:r>
-      <w:r>
-        <w:rPr>
-          <w:rFonts w:ascii="DFKai-SB" w:eastAsia="DFKai-SB" w:hAnsi="DFKai-SB" w:cs="Times New Roman" w:hint="eastAsia"/>
-          <w:color w:val="000000"/>
-          <w:lang w:eastAsia="zh-TW"/>
-        </w:rPr>
-        <w:t>規範，規則包括透過檔審理/桌面仲裁</w:t>
-      </w:r>
-      <w:r>
-        <w:rPr>
-          <w:rFonts w:ascii="DFKai-SB" w:eastAsia="DFKai-SB" w:hAnsi="DFKai-SB" w:cs="Times New Roman"/>
-          <w:color w:val="000000"/>
-          <w:lang w:eastAsia="zh-TW"/>
-        </w:rPr>
-        <w:t>&amp;#040;</w:t>
-      </w:r>
-      <w:r>
-        <w:rPr>
-          <w:rFonts w:ascii="DFKai-SB" w:eastAsia="DFKai-SB" w:hAnsi="DFKai-SB" w:cs="Times New Roman" w:hint="eastAsia"/>
-          <w:color w:val="000000"/>
-          <w:lang w:eastAsia="zh-TW"/>
-        </w:rPr>
-        <w:t>披露索賠或反索賠金額不超過</w:t>
-      </w:r>
-      <w:r>
-        <w:rPr>
-          <w:rFonts w:ascii="DFKai-SB" w:eastAsia="DFKai-SB" w:hAnsi="DFKai-SB" w:cs="Times New Roman"/>
-          <w:color w:val="000000"/>
-          <w:lang w:eastAsia="zh-TW"/>
-        </w:rPr>
-        <w:t>2.5萬</w:t>
-      </w:r>
-      <w:r>
-        <w:rPr>
-          <w:rFonts w:ascii="DFKai-SB" w:eastAsia="DFKai-SB" w:hAnsi="DFKai-SB" w:cs="Times New Roman" w:hint="eastAsia"/>
-          <w:color w:val="000000"/>
-          <w:lang w:eastAsia="zh-TW"/>
-        </w:rPr>
-        <w:t>美元</w:t>
-      </w:r>
-      <w:r>
-        <w:rPr>
-          <w:rFonts w:ascii="DFKai-SB" w:eastAsia="DFKai-SB" w:hAnsi="DFKai-SB" w:cs="Times New Roman"/>
-          <w:color w:val="000000"/>
-          <w:lang w:eastAsia="zh-TW"/>
-        </w:rPr>
-        <w:t>&amp;#041;</w:t>
-      </w:r>
-      <w:r>
-        <w:rPr>
-          <w:rFonts w:ascii="DFKai-SB" w:eastAsia="DFKai-SB" w:hAnsi="DFKai-SB" w:cs="Times New Roman" w:hint="eastAsia"/>
-          <w:color w:val="000000"/>
-          <w:lang w:eastAsia="zh-TW"/>
-        </w:rPr>
-        <w:t>提供予仲裁者參考的規則中所包含的1</w:t>
-      </w:r>
-      <w:r>
-        <w:rPr>
-          <w:rFonts w:ascii="DFKai-SB" w:eastAsia="DFKai-SB" w:hAnsi="DFKai-SB" w:cs="Times New Roman" w:hint="eastAsia"/>
-          <w:color w:val="000000"/>
-          <w:lang w:eastAsia="zh-TW"/>
-        </w:rPr>
-        <w:t>&amp;#040;</w:t>
-      </w:r>
-      <w:r>
-        <w:rPr>
-          <w:rFonts w:ascii="DFKai-SB" w:eastAsia="DFKai-SB" w:hAnsi="DFKai-SB" w:cs="Times New Roman" w:hint="eastAsia"/>
-          <w:color w:val="000000"/>
-          <w:lang w:eastAsia="zh-TW"/>
-        </w:rPr>
-        <w:t>g</w:t>
-      </w:r>
-      <w:r>
-        <w:rPr>
-          <w:rFonts w:ascii="DFKai-SB" w:eastAsia="DFKai-SB" w:hAnsi="DFKai-SB" w:cs="Times New Roman" w:hint="eastAsia"/>
-          <w:color w:val="000000"/>
-          <w:lang w:eastAsia="zh-TW"/>
-        </w:rPr>
-        <w:t>&amp;#041;</w:t>
-      </w:r>
-      <w:r>
-        <w:rPr>
-          <w:rFonts w:ascii="DFKai-SB" w:eastAsia="DFKai-SB" w:hAnsi="DFKai-SB" w:cs="Times New Roman" w:hint="eastAsia"/>
-          <w:color w:val="000000"/>
-          <w:lang w:eastAsia="zh-TW"/>
-        </w:rPr>
-        <w:t>，其依本使用條款修訂。本規則詳見</w:t>
-      </w:r>
-      <w:r>
-        <w:rPr>
-          <w:rFonts w:ascii="DFKai-SB" w:eastAsia="DFKai-SB" w:hAnsi="DFKai-SB" w:cs="Times New Roman"/>
-          <w:color w:val="000000"/>
-          <w:lang w:eastAsia="zh-TW"/>
-        </w:rPr>
-        <w:t xml:space="preserve"> www.adr.org</w:t>
-      </w:r>
-      <w:r>
-        <w:rPr>
-          <w:rFonts w:ascii="DFKai-SB" w:eastAsia="DFKai-SB" w:hAnsi="DFKai-SB" w:cs="Times New Roman" w:hint="eastAsia"/>
-          <w:color w:val="000000"/>
-          <w:lang w:eastAsia="zh-TW"/>
-        </w:rPr>
-        <w:t>。仲裁受本使用條款約束。</w:t>
-      </w:r>
-    </w:p>
-    <w:p>
-      <w:pPr>
-        <w:autoSpaceDE w:val="0"/>
-        <w:autoSpaceDN w:val="0"/>
-        <w:rPr>
-          <w:rFonts w:ascii="DFKai-SB" w:eastAsia="DFKai-SB" w:hAnsi="DFKai-SB" w:cs="Times New Roman"/>
-          <w:color w:val="000000"/>
-          <w:lang w:eastAsia="zh-TW"/>
-        </w:rPr>
-      </w:pPr>
-    </w:p>
-    <w:p>
-      <w:pPr>
-        <w:autoSpaceDE w:val="0"/>
-        <w:autoSpaceDN w:val="0"/>
-        <w:rPr>
-          <w:rFonts w:ascii="DFKai-SB" w:hAnsi="DFKai-SB" w:cs="Times New Roman"/>
-          <w:color w:val="000000"/>
-        </w:rPr>
-      </w:pPr>
-      <w:r>
-        <w:rPr>
-          <w:rFonts w:ascii="DFKai-SB" w:eastAsia="DFKai-SB" w:hAnsi="DFKai-SB" w:cs="Times New Roman" w:hint="eastAsia"/>
-          <w:color w:val="000000"/>
-        </w:rPr>
-        <w:t>若要展開仲裁程式，請使用</w:t>
-      </w:r>
-      <w:r>
-        <w:rPr>
-          <w:rFonts w:ascii="DFKai-SB" w:eastAsia="DFKai-SB" w:hAnsi="DFKai-SB" w:cs="Times New Roman"/>
-          <w:color w:val="000000"/>
-        </w:rPr>
-        <w:t>AAA</w:t>
-      </w:r>
-      <w:r>
-        <w:rPr>
-          <w:rFonts w:ascii="DFKai-SB" w:eastAsia="DFKai-SB" w:hAnsi="DFKai-SB" w:cs="Times New Roman" w:hint="eastAsia"/>
-          <w:color w:val="000000"/>
-        </w:rPr>
-        <w:t>網站</w:t>
-      </w:r>
-      <w:r>
-        <w:rPr>
-          <w:rFonts w:ascii="DFKai-SB" w:eastAsia="DFKai-SB" w:hAnsi="DFKai-SB" w:cs="Times New Roman"/>
-          <w:color w:val="000000"/>
-        </w:rPr>
-        <w:t>&amp;#040;</w:t>
-      </w:r>
-      <w:r>
-        <w:rPr>
-          <w:rFonts w:ascii="DFKai-SB" w:eastAsia="DFKai-SB" w:hAnsi="DFKai-SB" w:cs="Times New Roman"/>
-          <w:color w:val="000000"/>
-        </w:rPr>
-        <w:t>&lt;a href=</w:t>
-      </w:r>
-      <w:r>
-        <w:rPr>
-          <w:rFonts w:ascii="DFKai-SB" w:eastAsia="DFKai-SB" w:hAnsi="DFKai-SB" w:cs="Times New Roman"/>
-          <w:color w:val="000000"/>
-        </w:rPr>
-        <w:t>”</w:t>
-      </w:r>
-      <w:r>
-        <w:rPr>
-          <w:rFonts w:ascii="DFKai-SB" w:eastAsia="DFKai-SB" w:hAnsi="DFKai-SB" w:cs="Times New Roman"/>
+        <w:t>href</w:t>
+      </w:r>
+      <w:proofErr w:type="spellEnd"/>
+      <w:r>
+        <w:rPr>
+          <w:rFonts w:ascii="DFKai-SB" w:eastAsia="DFKai-SB" w:hAnsi="DFKai-SB" w:cs="Times New Roman"/>
+          <w:b/>
+          <w:bCs/>
           <w:color w:val="0000FF"/>
           <w:u w:val="single"/>
-        </w:rPr>
-        <w:t>www.adr.org</w:t>
-      </w:r>
-      <w:r>
-        <w:rPr>
-          <w:rFonts w:ascii="DFKai-SB" w:eastAsia="DFKai-SB" w:hAnsi="DFKai-SB" w:cs="Times New Roman"/>
+          <w:lang w:eastAsia="zh-TW"/>
+        </w:rPr>
+        <w:t>="mailto:support@qalang.com"&gt;support</w:t>
+      </w:r>
+      <w:r>
+        <w:rPr>
+          <w:rFonts w:ascii="DFKai-SB" w:eastAsia="DFKai-SB" w:hAnsi="DFKai-SB" w:cs="Times New Roman"/>
+          <w:b/>
+          <w:bCs/>
           <w:color w:val="0000FF"/>
           <w:u w:val="single"/>
-        </w:rPr>
-        <w:t>”&gt;</w:t>
+          <w:lang w:eastAsia="zh-TW"/>
+        </w:rPr>
+        <w:t>@qalang.com&lt;/a&gt;</w:t>
+      </w:r>
+      <w:r>
+        <w:rPr>
+          <w:rFonts w:ascii="DFKai-SB" w:eastAsia="DFKai-SB" w:hAnsi="DFKai-SB" w:cs="Times New Roman"/>
+          <w:color w:val="000000"/>
+          <w:lang w:eastAsia="zh-TW"/>
+        </w:rPr>
+        <w:t>&amp;#041;</w:t>
+      </w:r>
+      <w:r>
+        <w:rPr>
+          <w:rFonts w:ascii="DFKai-SB" w:eastAsia="DFKai-SB" w:hAnsi="DFKai-SB" w:cs="Times New Roman"/>
+          <w:color w:val="000000"/>
+          <w:lang w:eastAsia="zh-TW"/>
+        </w:rPr>
+        <w:t>。至於少數無法以此解決而爭端依舊的特例，此條款將會解釋達成雙方共識的途徑，如同以下細節，</w:t>
+      </w:r>
+      <w:r>
+        <w:rPr>
+          <w:rFonts w:ascii="DFKai-SB" w:eastAsia="DFKai-SB" w:hAnsi="DFKai-SB" w:cs="Times New Roman"/>
+          <w:b/>
+          <w:bCs/>
+          <w:color w:val="000000"/>
+          <w:lang w:eastAsia="zh-TW"/>
+        </w:rPr>
+        <w:t>我們和閣下雙方皆同意，以確認仲裁協議或小額索賠法院，取代普通管轄法院來解決彼此間的爭端。</w:t>
+      </w:r>
+    </w:p>
+    <w:p>
+      <w:pPr>
+        <w:autoSpaceDE w:val="0"/>
+        <w:autoSpaceDN w:val="0"/>
+        <w:spacing w:after="150"/>
+        <w:rPr>
+          <w:rFonts w:ascii="DFKai-SB" w:eastAsia="DFKai-SB" w:hAnsi="DFKai-SB" w:cs="Times New Roman"/>
+          <w:b/>
+          <w:bCs/>
+          <w:color w:val="000000"/>
+          <w:lang w:eastAsia="zh-TW"/>
+        </w:rPr>
+      </w:pPr>
+    </w:p>
+    <w:p>
+      <w:pPr>
+        <w:autoSpaceDE w:val="0"/>
+        <w:autoSpaceDN w:val="0"/>
+        <w:spacing w:after="150"/>
+        <w:rPr>
+          <w:rFonts w:ascii="DFKai-SB" w:eastAsia="DFKai-SB" w:hAnsi="DFKai-SB" w:cs="Times New Roman"/>
+          <w:lang w:eastAsia="zh-TW"/>
+        </w:rPr>
+      </w:pPr>
+      <w:r>
+        <w:rPr>
+          <w:rFonts w:ascii="DFKai-SB" w:eastAsia="DFKai-SB" w:hAnsi="DFKai-SB" w:cs="Times New Roman" w:hint="eastAsia"/>
+          <w:b/>
+          <w:bCs/>
+          <w:color w:val="000000"/>
+          <w:lang w:eastAsia="zh-TW"/>
+        </w:rPr>
+        <w:t>仲裁協議</w:t>
+      </w:r>
+      <w:r>
+        <w:rPr>
+          <w:rFonts w:ascii="DFKai-SB" w:eastAsia="DFKai-SB" w:hAnsi="DFKai-SB" w:cs="Times New Roman"/>
+          <w:b/>
+          <w:bCs/>
+          <w:color w:val="000000"/>
+          <w:lang w:eastAsia="zh-TW"/>
+        </w:rPr>
+        <w:t>;例外</w:t>
+      </w:r>
+    </w:p>
+    <w:p>
+      <w:pPr>
+        <w:autoSpaceDE w:val="0"/>
+        <w:autoSpaceDN w:val="0"/>
+        <w:rPr>
+          <w:rFonts w:ascii="DFKai-SB" w:eastAsia="DFKai-SB" w:hAnsi="DFKai-SB" w:cs="Times New Roman"/>
+          <w:lang w:eastAsia="zh-TW"/>
+        </w:rPr>
+      </w:pPr>
+      <w:r>
+        <w:rPr>
+          <w:rFonts w:ascii="DFKai-SB" w:eastAsia="DFKai-SB" w:hAnsi="DFKai-SB" w:cs="Times New Roman"/>
+          <w:color w:val="000000"/>
+          <w:lang w:eastAsia="zh-TW"/>
+        </w:rPr>
+        <w:t>若無法透過客戶支援解決彼此爭端，</w:t>
+      </w:r>
+      <w:r>
+        <w:rPr>
+          <w:rFonts w:ascii="DFKai-SB" w:eastAsia="DFKai-SB" w:hAnsi="DFKai-SB" w:cs="Times New Roman"/>
+          <w:b/>
+          <w:bCs/>
+          <w:color w:val="000000"/>
+          <w:lang w:eastAsia="zh-TW"/>
+        </w:rPr>
+        <w:t>閣下和我們同意以個別確認仲裁解決所有雙方之爭端和求償，包含雙方全部關係之主張、閣下下載本遊戲之決定、您對本遊戲之使用、任何用戶內容或閣下的帳號。</w:t>
+      </w:r>
+      <w:r>
+        <w:rPr>
+          <w:rFonts w:ascii="DFKai-SB" w:eastAsia="DFKai-SB" w:hAnsi="DFKai-SB" w:cs="Times New Roman"/>
+          <w:color w:val="000000"/>
+          <w:lang w:eastAsia="zh-TW"/>
+        </w:rPr>
+        <w:t>此仲裁協議採從寬認定，適用任何法理下的所有法律主張</w:t>
+      </w:r>
+      <w:r>
+        <w:rPr>
+          <w:rFonts w:ascii="DFKai-SB" w:eastAsia="DFKai-SB" w:hAnsi="DFKai-SB" w:cs="Times New Roman"/>
+          <w:color w:val="000000"/>
+          <w:lang w:eastAsia="zh-TW"/>
+        </w:rPr>
+        <w:t>&amp;#040;</w:t>
+      </w:r>
+      <w:r>
+        <w:rPr>
+          <w:rFonts w:ascii="DFKai-SB" w:eastAsia="DFKai-SB" w:hAnsi="DFKai-SB" w:cs="Times New Roman"/>
+          <w:color w:val="000000"/>
+          <w:lang w:eastAsia="zh-TW"/>
+        </w:rPr>
+        <w:t>無論是基於合約、蓄意侵權行為、條例、欺詐、錯誤陳述或任何其他法理</w:t>
+      </w:r>
+      <w:r>
+        <w:rPr>
+          <w:rFonts w:ascii="DFKai-SB" w:eastAsia="DFKai-SB" w:hAnsi="DFKai-SB" w:cs="Times New Roman"/>
+          <w:color w:val="000000"/>
+          <w:lang w:eastAsia="zh-TW"/>
+        </w:rPr>
+        <w:t>&amp;#041;</w:t>
+      </w:r>
+      <w:r>
+        <w:rPr>
+          <w:rFonts w:ascii="DFKai-SB" w:eastAsia="DFKai-SB" w:hAnsi="DFKai-SB" w:cs="Times New Roman"/>
+          <w:color w:val="000000"/>
+          <w:lang w:eastAsia="zh-TW"/>
+        </w:rPr>
+        <w:t>，也同樣適用任何爭端或您提出或衍生的求償，即便在您停用/刪除於本遊戲之帳號，或將本遊戲自行動裝置中移除後，其效力依舊存在。</w:t>
+      </w:r>
+      <w:r>
+        <w:rPr>
+          <w:rFonts w:ascii="DFKai-SB" w:eastAsia="DFKai-SB" w:hAnsi="DFKai-SB" w:cs="Times New Roman" w:hint="eastAsia"/>
+          <w:color w:val="000000"/>
+          <w:lang w:eastAsia="zh-TW"/>
+        </w:rPr>
+        <w:t>此仲裁協議同樣適用您本人不具集體成員身分，但目前已為任何已表明團體訴訟標的之求償主張。閣下與我們皆同意仲裁者應具專屬管轄權，以解決任何條款之解釋、適用性、執行力，或本契約條款之成立的相關爭端，包括閣下與我們間的爭端是否受此仲裁協議約束</w:t>
+      </w:r>
+      <w:r>
+        <w:rPr>
+          <w:rFonts w:ascii="DFKai-SB" w:eastAsia="DFKai-SB" w:hAnsi="DFKai-SB" w:cs="Times New Roman" w:hint="eastAsia"/>
+          <w:color w:val="000000"/>
+          <w:lang w:eastAsia="zh-TW"/>
+        </w:rPr>
+        <w:t>&amp;#040;</w:t>
+      </w:r>
+      <w:r>
+        <w:rPr>
+          <w:rFonts w:ascii="DFKai-SB" w:eastAsia="DFKai-SB" w:hAnsi="DFKai-SB" w:cs="Times New Roman" w:hint="eastAsia"/>
+          <w:color w:val="000000"/>
+          <w:lang w:eastAsia="zh-TW"/>
+        </w:rPr>
+        <w:t>亦即仲裁者有義務判定任何爭端之仲裁容許性</w:t>
+      </w:r>
+      <w:r>
+        <w:rPr>
+          <w:rFonts w:ascii="DFKai-SB" w:eastAsia="DFKai-SB" w:hAnsi="DFKai-SB" w:cs="Times New Roman" w:hint="eastAsia"/>
+          <w:color w:val="000000"/>
+          <w:lang w:eastAsia="zh-TW"/>
+        </w:rPr>
+        <w:t>&amp;#041;</w:t>
+      </w:r>
+      <w:r>
+        <w:rPr>
+          <w:rFonts w:ascii="DFKai-SB" w:eastAsia="DFKai-SB" w:hAnsi="DFKai-SB" w:cs="Times New Roman" w:hint="eastAsia"/>
+          <w:color w:val="000000"/>
+          <w:lang w:eastAsia="zh-TW"/>
+        </w:rPr>
+        <w:t>，以及此使用條款的全部或任意部分是否無效或可撤銷。</w:t>
+      </w:r>
+    </w:p>
+    <w:p>
+      <w:pPr>
+        <w:autoSpaceDE w:val="0"/>
+        <w:autoSpaceDN w:val="0"/>
+        <w:rPr>
+          <w:rFonts w:ascii="DFKai-SB" w:eastAsia="DFKai-SB" w:hAnsi="DFKai-SB" w:cs="Times New Roman"/>
+          <w:lang w:eastAsia="zh-TW"/>
+        </w:rPr>
+      </w:pPr>
+    </w:p>
+    <w:p>
+      <w:pPr>
+        <w:autoSpaceDE w:val="0"/>
+        <w:autoSpaceDN w:val="0"/>
+        <w:rPr>
+          <w:rFonts w:ascii="DFKai-SB" w:eastAsia="DFKai-SB" w:hAnsi="DFKai-SB" w:cs="Times New Roman"/>
+          <w:color w:val="000000"/>
+          <w:lang w:eastAsia="zh-TW"/>
+        </w:rPr>
+      </w:pPr>
+      <w:r>
+        <w:rPr>
+          <w:rFonts w:ascii="DFKai-SB" w:eastAsia="DFKai-SB" w:hAnsi="DFKai-SB" w:cs="Times New Roman"/>
+          <w:color w:val="000000"/>
+          <w:lang w:eastAsia="zh-TW"/>
+        </w:rPr>
+        <w:t>仲裁程式將訴諸中立仲裁者，不遞交法官或陪審團審理。仲裁不如法庭訴訟正式，所進行的事實披露較有限，遵循規則與法庭訴訟程式不同，接受的法庭審查極為有限。仲裁者會核發書面裁決書，有任一方要求時將提出理由陳述。</w:t>
+      </w:r>
+      <w:r>
+        <w:rPr>
+          <w:rFonts w:ascii="DFKai-SB" w:eastAsia="DFKai-SB" w:hAnsi="DFKai-SB" w:cs="Times New Roman"/>
+          <w:b/>
+          <w:bCs/>
+          <w:color w:val="000000"/>
+          <w:lang w:eastAsia="zh-TW"/>
+        </w:rPr>
+        <w:t>您理解本身與我們皆放棄法庭訴訟權，以及訴請法官或陪審團判決之權利</w:t>
+      </w:r>
+      <w:r>
+        <w:rPr>
+          <w:rFonts w:ascii="DFKai-SB" w:eastAsia="DFKai-SB" w:hAnsi="DFKai-SB" w:cs="Times New Roman"/>
+          <w:color w:val="000000"/>
+          <w:lang w:eastAsia="zh-TW"/>
+        </w:rPr>
+        <w:t>。</w:t>
+      </w:r>
+    </w:p>
+    <w:p>
+      <w:pPr>
+        <w:autoSpaceDE w:val="0"/>
+        <w:autoSpaceDN w:val="0"/>
+        <w:rPr>
+          <w:rFonts w:ascii="DFKai-SB" w:eastAsia="DFKai-SB" w:hAnsi="DFKai-SB" w:cs="Times New Roman"/>
+          <w:color w:val="000000"/>
+          <w:lang w:eastAsia="zh-TW"/>
+        </w:rPr>
+      </w:pPr>
+    </w:p>
+    <w:p>
+      <w:pPr>
+        <w:autoSpaceDE w:val="0"/>
+        <w:autoSpaceDN w:val="0"/>
+        <w:rPr>
+          <w:rFonts w:ascii="DFKai-SB" w:eastAsia="DFKai-SB" w:hAnsi="DFKai-SB" w:cs="Times New Roman"/>
+          <w:color w:val="000000"/>
+          <w:lang w:eastAsia="zh-TW"/>
+        </w:rPr>
+      </w:pPr>
+      <w:r>
+        <w:rPr>
+          <w:rFonts w:ascii="DFKai-SB" w:eastAsia="DFKai-SB" w:hAnsi="DFKai-SB" w:cs="Times New Roman"/>
+          <w:color w:val="000000"/>
+          <w:lang w:eastAsia="zh-TW"/>
+        </w:rPr>
+        <w:t xml:space="preserve"> </w:t>
+      </w:r>
+      <w:r>
+        <w:rPr>
+          <w:rFonts w:ascii="DFKai-SB" w:eastAsia="DFKai-SB" w:hAnsi="DFKai-SB" w:cs="Times New Roman" w:hint="eastAsia"/>
+          <w:color w:val="000000"/>
+          <w:lang w:eastAsia="zh-TW"/>
+        </w:rPr>
+        <w:t>然本第</w:t>
+      </w:r>
+      <w:r>
+        <w:rPr>
+          <w:rFonts w:ascii="DFKai-SB" w:eastAsia="DFKai-SB" w:hAnsi="DFKai-SB" w:cs="Times New Roman"/>
+          <w:color w:val="000000"/>
+          <w:lang w:eastAsia="zh-TW"/>
+        </w:rPr>
+        <w:t>十四</w:t>
+      </w:r>
+      <w:r>
+        <w:rPr>
+          <w:rFonts w:ascii="DFKai-SB" w:eastAsia="DFKai-SB" w:hAnsi="DFKai-SB" w:cs="Times New Roman" w:hint="eastAsia"/>
+          <w:color w:val="000000"/>
+          <w:lang w:eastAsia="zh-TW"/>
+        </w:rPr>
+        <w:t>節不適用於以下類型的求償或爭議，您與我們得依下述第</w:t>
+      </w:r>
+      <w:r>
+        <w:rPr>
+          <w:rFonts w:ascii="DFKai-SB" w:eastAsia="DFKai-SB" w:hAnsi="DFKai-SB" w:cs="Times New Roman"/>
+          <w:color w:val="000000"/>
+          <w:lang w:eastAsia="zh-TW"/>
+        </w:rPr>
+        <w:t xml:space="preserve">15 </w:t>
+      </w:r>
+      <w:r>
+        <w:rPr>
+          <w:rFonts w:ascii="DFKai-SB" w:eastAsia="DFKai-SB" w:hAnsi="DFKai-SB" w:cs="Times New Roman" w:hint="eastAsia"/>
+          <w:color w:val="000000"/>
+          <w:lang w:eastAsia="zh-TW"/>
+        </w:rPr>
+        <w:t>節訴諸法院：</w:t>
+      </w:r>
+    </w:p>
+    <w:p>
+      <w:pPr>
+        <w:autoSpaceDE w:val="0"/>
+        <w:autoSpaceDN w:val="0"/>
+        <w:rPr>
+          <w:rFonts w:ascii="DFKai-SB" w:eastAsia="DFKai-SB" w:hAnsi="DFKai-SB" w:cs="Times New Roman"/>
+          <w:lang w:eastAsia="zh-TW"/>
+        </w:rPr>
+      </w:pPr>
+    </w:p>
+    <w:p>
+      <w:pPr>
+        <w:autoSpaceDE w:val="0"/>
+        <w:autoSpaceDN w:val="0"/>
+        <w:rPr>
+          <w:rFonts w:ascii="DFKai-SB" w:eastAsia="DFKai-SB" w:hAnsi="DFKai-SB" w:cs="Times New Roman"/>
+          <w:color w:val="000000"/>
+          <w:lang w:eastAsia="zh-TW"/>
+        </w:rPr>
+      </w:pPr>
+      <w:r>
+        <w:rPr>
+          <w:rFonts w:ascii="DFKai-SB" w:eastAsia="DFKai-SB" w:hAnsi="DFKai-SB" w:cs="Times New Roman" w:hint="eastAsia"/>
+          <w:lang w:eastAsia="zh-TW"/>
+        </w:rPr>
+        <w:t>&amp;#040;</w:t>
+      </w:r>
+      <w:r>
+        <w:rPr>
+          <w:rFonts w:ascii="DFKai-SB" w:eastAsia="DFKai-SB" w:hAnsi="DFKai-SB" w:cs="Times New Roman" w:hint="eastAsia"/>
+          <w:lang w:eastAsia="zh-TW"/>
+        </w:rPr>
+        <w:t>1</w:t>
+      </w:r>
+      <w:r>
+        <w:rPr>
+          <w:rFonts w:ascii="DFKai-SB" w:eastAsia="DFKai-SB" w:hAnsi="DFKai-SB" w:cs="Times New Roman" w:hint="eastAsia"/>
+          <w:lang w:eastAsia="zh-TW"/>
+        </w:rPr>
+        <w:t>&amp;#041;</w:t>
+      </w:r>
+      <w:r>
+        <w:rPr>
+          <w:rFonts w:ascii="DFKai-SB" w:eastAsia="DFKai-SB" w:hAnsi="DFKai-SB" w:cs="Times New Roman"/>
+          <w:color w:val="000000"/>
+          <w:lang w:eastAsia="zh-TW"/>
+        </w:rPr>
+        <w:t>侵權或其他濫用智慧財產權的求償，包括尋求禁制令救濟之請求；以及</w:t>
+      </w:r>
+    </w:p>
+    <w:p>
+      <w:pPr>
+        <w:autoSpaceDE w:val="0"/>
+        <w:autoSpaceDN w:val="0"/>
+        <w:rPr>
+          <w:rFonts w:ascii="DFKai-SB" w:eastAsia="DFKai-SB" w:hAnsi="DFKai-SB" w:cs="Times New Roman"/>
+          <w:color w:val="000000"/>
+          <w:lang w:eastAsia="zh-TW"/>
+        </w:rPr>
+      </w:pPr>
+    </w:p>
+    <w:p>
+      <w:pPr>
+        <w:autoSpaceDE w:val="0"/>
+        <w:autoSpaceDN w:val="0"/>
+        <w:rPr>
+          <w:rFonts w:ascii="DFKai-SB" w:eastAsia="DFKai-SB" w:hAnsi="DFKai-SB" w:cs="Times New Roman"/>
+          <w:color w:val="000000"/>
+          <w:lang w:eastAsia="zh-TW"/>
+        </w:rPr>
+      </w:pPr>
+      <w:r>
+        <w:rPr>
+          <w:rFonts w:ascii="DFKai-SB" w:eastAsia="DFKai-SB" w:hAnsi="DFKai-SB" w:cs="Times New Roman" w:hint="eastAsia"/>
+          <w:color w:val="000000"/>
+          <w:lang w:eastAsia="zh-TW"/>
+        </w:rPr>
+        <w:t>&amp;#040;</w:t>
+      </w:r>
+      <w:r>
+        <w:rPr>
+          <w:rFonts w:ascii="DFKai-SB" w:eastAsia="DFKai-SB" w:hAnsi="DFKai-SB" w:cs="Times New Roman" w:hint="eastAsia"/>
+          <w:color w:val="000000"/>
+          <w:lang w:eastAsia="zh-TW"/>
+        </w:rPr>
+        <w:t>2</w:t>
+      </w:r>
+      <w:r>
+        <w:rPr>
+          <w:rFonts w:ascii="DFKai-SB" w:eastAsia="DFKai-SB" w:hAnsi="DFKai-SB" w:cs="Times New Roman"/>
+          <w:color w:val="000000"/>
+          <w:lang w:eastAsia="zh-TW"/>
+        </w:rPr>
+        <w:t>&amp;#041;</w:t>
+      </w:r>
+      <w:r>
+        <w:rPr>
+          <w:rFonts w:ascii="DFKai-SB" w:eastAsia="DFKai-SB" w:hAnsi="DFKai-SB" w:cs="Times New Roman"/>
+          <w:color w:val="000000"/>
+          <w:lang w:eastAsia="zh-TW"/>
+        </w:rPr>
+        <w:t>為違反本使用條款第四及第六節尋求預防性禁制令救濟的請求。</w:t>
+      </w:r>
+    </w:p>
+    <w:p>
+      <w:pPr>
+        <w:autoSpaceDE w:val="0"/>
+        <w:autoSpaceDN w:val="0"/>
+        <w:rPr>
+          <w:rFonts w:ascii="DFKai-SB" w:eastAsia="DFKai-SB" w:hAnsi="DFKai-SB" w:cs="Times New Roman"/>
+          <w:b/>
+          <w:bCs/>
+          <w:color w:val="000000"/>
+          <w:lang w:eastAsia="zh-TW"/>
+        </w:rPr>
+      </w:pPr>
+    </w:p>
+    <w:p>
+      <w:pPr>
+        <w:autoSpaceDE w:val="0"/>
+        <w:autoSpaceDN w:val="0"/>
+        <w:rPr>
+          <w:rFonts w:ascii="DFKai-SB" w:eastAsia="DFKai-SB" w:hAnsi="DFKai-SB" w:cs="Times New Roman"/>
+          <w:color w:val="000000"/>
+          <w:lang w:eastAsia="zh-TW"/>
+        </w:rPr>
+      </w:pPr>
+      <w:r>
+        <w:rPr>
+          <w:rFonts w:ascii="DFKai-SB" w:eastAsia="DFKai-SB" w:hAnsi="DFKai-SB" w:cs="Times New Roman" w:hint="eastAsia"/>
+          <w:color w:val="000000"/>
+          <w:lang w:eastAsia="zh-TW"/>
+        </w:rPr>
+        <w:t>若法律允許聯邦、州或地方政府機關代您向我們尋求解決，本節未禁止您將爭議訴諸聯邦、州或地方政府機關處置。此外，若求償案符合擬遞案法庭之全部要求，我等之一皆可向美國加州</w:t>
+      </w:r>
+      <w:r>
+        <w:rPr>
+          <w:rFonts w:ascii="DFKai-SB" w:eastAsia="DFKai-SB" w:hAnsi="DFKai-SB" w:cs="Times New Roman"/>
+          <w:color w:val="000000"/>
+          <w:lang w:eastAsia="zh-TW"/>
+        </w:rPr>
+        <w:t>Santa Clara</w:t>
+      </w:r>
+      <w:r>
+        <w:rPr>
+          <w:rFonts w:ascii="DFKai-SB" w:eastAsia="DFKai-SB" w:hAnsi="DFKai-SB" w:cs="Times New Roman" w:hint="eastAsia"/>
+          <w:color w:val="000000"/>
+          <w:lang w:eastAsia="zh-TW"/>
+        </w:rPr>
+        <w:t>郡或您的居住地，抑或我等雙方議定地點的小額索賠法庭遞交求償案。</w:t>
+      </w:r>
+    </w:p>
+    <w:p>
+      <w:pPr>
+        <w:autoSpaceDE w:val="0"/>
+        <w:autoSpaceDN w:val="0"/>
+        <w:rPr>
+          <w:rFonts w:ascii="DFKai-SB" w:eastAsia="DFKai-SB" w:hAnsi="DFKai-SB" w:cs="Times New Roman"/>
+          <w:lang w:eastAsia="zh-TW"/>
+        </w:rPr>
+      </w:pPr>
+      <w:r>
+        <w:rPr>
+          <w:rFonts w:ascii="DFKai-SB" w:eastAsia="DFKai-SB" w:hAnsi="DFKai-SB" w:cs="Times New Roman" w:hint="eastAsia"/>
+          <w:color w:val="000000"/>
+          <w:lang w:eastAsia="zh-TW"/>
+        </w:rPr>
+        <w:t>以美國聯邦仲裁法案</w:t>
+      </w:r>
+      <w:r>
+        <w:rPr>
+          <w:rFonts w:ascii="DFKai-SB" w:eastAsia="DFKai-SB" w:hAnsi="DFKai-SB" w:cs="Times New Roman" w:hint="eastAsia"/>
+          <w:color w:val="000000"/>
+          <w:lang w:eastAsia="zh-TW"/>
+        </w:rPr>
+        <w:t>&amp;#040;</w:t>
+      </w:r>
+      <w:r>
+        <w:rPr>
+          <w:rFonts w:ascii="DFKai-SB" w:eastAsia="DFKai-SB" w:hAnsi="DFKai-SB" w:cs="Times New Roman"/>
+          <w:color w:val="000000"/>
+          <w:lang w:eastAsia="zh-TW"/>
+        </w:rPr>
+        <w:t>The Federal Arbitration Act</w:t>
+      </w:r>
+      <w:r>
+        <w:rPr>
+          <w:rFonts w:ascii="DFKai-SB" w:eastAsia="DFKai-SB" w:hAnsi="DFKai-SB" w:cs="Times New Roman" w:hint="eastAsia"/>
+          <w:color w:val="000000"/>
+          <w:lang w:eastAsia="zh-TW"/>
+        </w:rPr>
+        <w:t>&amp;#041;</w:t>
+      </w:r>
+      <w:r>
+        <w:rPr>
+          <w:rFonts w:ascii="DFKai-SB" w:eastAsia="DFKai-SB" w:hAnsi="DFKai-SB" w:cs="Times New Roman" w:hint="eastAsia"/>
+          <w:color w:val="000000"/>
+          <w:lang w:eastAsia="zh-TW"/>
+        </w:rPr>
+        <w:t>適用此使用條款第</w:t>
+      </w:r>
+      <w:r>
+        <w:rPr>
+          <w:rFonts w:ascii="DFKai-SB" w:eastAsia="DFKai-SB" w:hAnsi="DFKai-SB" w:cs="Times New Roman"/>
+          <w:color w:val="000000"/>
+          <w:lang w:eastAsia="zh-TW"/>
+        </w:rPr>
+        <w:t>十四</w:t>
+      </w:r>
+      <w:r>
+        <w:rPr>
+          <w:rFonts w:ascii="DFKai-SB" w:eastAsia="DFKai-SB" w:hAnsi="DFKai-SB" w:cs="Times New Roman" w:hint="eastAsia"/>
+          <w:color w:val="000000"/>
+          <w:lang w:eastAsia="zh-TW"/>
+        </w:rPr>
+        <w:t>節。仲裁受美國仲裁協會</w:t>
+      </w:r>
+      <w:r>
+        <w:rPr>
+          <w:rFonts w:ascii="DFKai-SB" w:eastAsia="DFKai-SB" w:hAnsi="DFKai-SB" w:cs="Times New Roman"/>
+          <w:color w:val="000000"/>
+          <w:lang w:eastAsia="zh-TW"/>
+        </w:rPr>
+        <w:t xml:space="preserve"> </w:t>
+      </w:r>
+      <w:r>
+        <w:rPr>
+          <w:rFonts w:ascii="DFKai-SB" w:eastAsia="DFKai-SB" w:hAnsi="DFKai-SB" w:cs="Times New Roman"/>
+          <w:color w:val="000000"/>
+          <w:lang w:eastAsia="zh-TW"/>
+        </w:rPr>
+        <w:t>&amp;#040;</w:t>
+      </w:r>
+      <w:r>
+        <w:rPr>
+          <w:rFonts w:ascii="DFKai-SB" w:eastAsia="DFKai-SB" w:hAnsi="DFKai-SB" w:cs="Times New Roman"/>
+          <w:color w:val="000000"/>
+          <w:lang w:eastAsia="zh-TW"/>
+        </w:rPr>
+        <w:t>American Arbitration Association</w:t>
+      </w:r>
+      <w:r>
+        <w:rPr>
+          <w:rFonts w:ascii="DFKai-SB" w:eastAsia="DFKai-SB" w:hAnsi="DFKai-SB" w:cs="Times New Roman" w:hint="eastAsia"/>
+          <w:color w:val="000000"/>
+          <w:lang w:eastAsia="zh-TW"/>
+        </w:rPr>
+        <w:t>，簡稱</w:t>
+      </w:r>
+      <w:r>
+        <w:rPr>
+          <w:rFonts w:ascii="DFKai-SB" w:eastAsia="DFKai-SB" w:hAnsi="DFKai-SB" w:cs="Times New Roman"/>
+          <w:color w:val="000000"/>
+          <w:lang w:eastAsia="zh-TW"/>
+        </w:rPr>
+        <w:t xml:space="preserve"> </w:t>
+      </w:r>
+      <w:r>
+        <w:rPr>
+          <w:rFonts w:ascii="DFKai-SB" w:eastAsia="DFKai-SB" w:hAnsi="DFKai-SB" w:cs="Times New Roman" w:hint="eastAsia"/>
+          <w:color w:val="000000"/>
+          <w:lang w:eastAsia="zh-TW"/>
+        </w:rPr>
+        <w:t>&amp;#12300;</w:t>
+      </w:r>
+      <w:r>
+        <w:rPr>
+          <w:rFonts w:ascii="DFKai-SB" w:eastAsia="DFKai-SB" w:hAnsi="DFKai-SB" w:cs="Times New Roman"/>
+          <w:color w:val="000000"/>
+          <w:lang w:eastAsia="zh-TW"/>
+        </w:rPr>
+        <w:t>AAA</w:t>
+      </w:r>
+      <w:r>
+        <w:rPr>
+          <w:rFonts w:ascii="DFKai-SB" w:eastAsia="DFKai-SB" w:hAnsi="DFKai-SB" w:cs="Times New Roman" w:hint="eastAsia"/>
+          <w:color w:val="000000"/>
+          <w:lang w:eastAsia="zh-TW"/>
+        </w:rPr>
+        <w:t>&amp;#12301;</w:t>
+      </w:r>
+      <w:r>
+        <w:rPr>
+          <w:rFonts w:ascii="DFKai-SB" w:eastAsia="DFKai-SB" w:hAnsi="DFKai-SB" w:cs="Times New Roman"/>
+          <w:color w:val="000000"/>
+          <w:lang w:eastAsia="zh-TW"/>
+        </w:rPr>
+        <w:t>&amp;#041;</w:t>
+      </w:r>
+      <w:r>
+        <w:rPr>
+          <w:rFonts w:ascii="DFKai-SB" w:eastAsia="DFKai-SB" w:hAnsi="DFKai-SB" w:cs="Times New Roman"/>
+          <w:color w:val="000000"/>
+          <w:lang w:eastAsia="zh-TW"/>
+        </w:rPr>
+        <w:t>之</w:t>
+      </w:r>
+      <w:r>
+        <w:rPr>
+          <w:rFonts w:ascii="DFKai-SB" w:eastAsia="DFKai-SB" w:hAnsi="DFKai-SB" w:cs="Times New Roman"/>
+          <w:color w:val="000000"/>
+          <w:lang w:eastAsia="zh-TW"/>
+        </w:rPr>
+        <w:t>&amp;#12298;</w:t>
+      </w:r>
+      <w:r>
+        <w:rPr>
+          <w:rFonts w:ascii="DFKai-SB" w:eastAsia="DFKai-SB" w:hAnsi="DFKai-SB" w:cs="Times New Roman" w:hint="eastAsia"/>
+          <w:color w:val="000000"/>
+          <w:lang w:eastAsia="zh-TW"/>
+        </w:rPr>
+        <w:t>消費者仲裁規則</w:t>
+      </w:r>
+      <w:r>
+        <w:rPr>
+          <w:rFonts w:ascii="DFKai-SB" w:eastAsia="DFKai-SB" w:hAnsi="DFKai-SB" w:cs="Times New Roman"/>
+          <w:color w:val="000000"/>
+          <w:lang w:eastAsia="zh-TW"/>
+        </w:rPr>
+        <w:t xml:space="preserve"> </w:t>
+      </w:r>
+      <w:r>
+        <w:rPr>
+          <w:rFonts w:ascii="DFKai-SB" w:eastAsia="DFKai-SB" w:hAnsi="DFKai-SB" w:cs="Times New Roman"/>
+          <w:color w:val="000000"/>
+          <w:lang w:eastAsia="zh-TW"/>
+        </w:rPr>
+        <w:t>&amp;#040;</w:t>
+      </w:r>
+      <w:r>
+        <w:rPr>
+          <w:rFonts w:ascii="DFKai-SB" w:eastAsia="DFKai-SB" w:hAnsi="DFKai-SB" w:cs="Times New Roman"/>
+          <w:color w:val="000000"/>
+          <w:lang w:eastAsia="zh-TW"/>
+        </w:rPr>
+        <w:t>Consumer Arbitration Rules</w:t>
+      </w:r>
+      <w:r>
+        <w:rPr>
+          <w:rFonts w:ascii="DFKai-SB" w:eastAsia="DFKai-SB" w:hAnsi="DFKai-SB" w:cs="Times New Roman"/>
+          <w:color w:val="000000"/>
+          <w:lang w:eastAsia="zh-TW"/>
+        </w:rPr>
+        <w:t>&amp;#041;</w:t>
+      </w:r>
+      <w:r>
+        <w:rPr>
+          <w:rFonts w:ascii="DFKai-SB" w:eastAsia="DFKai-SB" w:hAnsi="DFKai-SB" w:cs="Times New Roman"/>
+          <w:color w:val="000000"/>
+          <w:lang w:eastAsia="zh-TW"/>
+        </w:rPr>
+        <w:t>&amp;#12299;</w:t>
+      </w:r>
+      <w:r>
+        <w:rPr>
+          <w:rFonts w:ascii="DFKai-SB" w:eastAsia="DFKai-SB" w:hAnsi="DFKai-SB" w:cs="Times New Roman"/>
+          <w:color w:val="000000"/>
+          <w:lang w:eastAsia="zh-TW"/>
+        </w:rPr>
+        <w:t>&amp;#040;</w:t>
+      </w:r>
+      <w:r>
+        <w:rPr>
+          <w:rFonts w:ascii="DFKai-SB" w:eastAsia="DFKai-SB" w:hAnsi="DFKai-SB" w:cs="Times New Roman" w:hint="eastAsia"/>
+          <w:color w:val="000000"/>
+          <w:lang w:eastAsia="zh-TW"/>
+        </w:rPr>
+        <w:t>下稱本</w:t>
+      </w:r>
+      <w:r>
+        <w:rPr>
+          <w:rFonts w:ascii="DFKai-SB" w:eastAsia="DFKai-SB" w:hAnsi="DFKai-SB" w:cs="Times New Roman" w:hint="eastAsia"/>
+          <w:color w:val="000000"/>
+          <w:lang w:eastAsia="zh-TW"/>
+        </w:rPr>
+        <w:t>&amp;#12300;</w:t>
+      </w:r>
+      <w:r>
+        <w:rPr>
+          <w:rFonts w:ascii="DFKai-SB" w:eastAsia="DFKai-SB" w:hAnsi="DFKai-SB" w:cs="Times New Roman" w:hint="eastAsia"/>
+          <w:color w:val="000000"/>
+          <w:lang w:eastAsia="zh-TW"/>
+        </w:rPr>
+        <w:t>規則</w:t>
+      </w:r>
+      <w:r>
+        <w:rPr>
+          <w:rFonts w:ascii="DFKai-SB" w:eastAsia="DFKai-SB" w:hAnsi="DFKai-SB" w:cs="Times New Roman" w:hint="eastAsia"/>
+          <w:color w:val="000000"/>
+          <w:lang w:eastAsia="zh-TW"/>
+        </w:rPr>
+        <w:t>&amp;#12301;</w:t>
+      </w:r>
+      <w:r>
+        <w:rPr>
+          <w:rFonts w:ascii="DFKai-SB" w:eastAsia="DFKai-SB" w:hAnsi="DFKai-SB" w:cs="Times New Roman" w:hint="eastAsia"/>
+          <w:color w:val="000000"/>
+          <w:lang w:eastAsia="zh-TW"/>
+        </w:rPr>
+        <w:t>&amp;#041;</w:t>
+      </w:r>
+      <w:r>
+        <w:rPr>
+          <w:rFonts w:ascii="DFKai-SB" w:eastAsia="DFKai-SB" w:hAnsi="DFKai-SB" w:cs="Times New Roman" w:hint="eastAsia"/>
+          <w:color w:val="000000"/>
+          <w:lang w:eastAsia="zh-TW"/>
+        </w:rPr>
+        <w:t>規範，規則包括透過檔審理/桌面仲裁</w:t>
+      </w:r>
+      <w:r>
+        <w:rPr>
+          <w:rFonts w:ascii="DFKai-SB" w:eastAsia="DFKai-SB" w:hAnsi="DFKai-SB" w:cs="Times New Roman"/>
+          <w:color w:val="000000"/>
+          <w:lang w:eastAsia="zh-TW"/>
+        </w:rPr>
+        <w:t>&amp;#040;</w:t>
+      </w:r>
+      <w:r>
+        <w:rPr>
+          <w:rFonts w:ascii="DFKai-SB" w:eastAsia="DFKai-SB" w:hAnsi="DFKai-SB" w:cs="Times New Roman" w:hint="eastAsia"/>
+          <w:color w:val="000000"/>
+          <w:lang w:eastAsia="zh-TW"/>
+        </w:rPr>
+        <w:t>披露索賠或反索賠金額不超過</w:t>
+      </w:r>
+      <w:r>
+        <w:rPr>
+          <w:rFonts w:ascii="DFKai-SB" w:eastAsia="DFKai-SB" w:hAnsi="DFKai-SB" w:cs="Times New Roman"/>
+          <w:color w:val="000000"/>
+          <w:lang w:eastAsia="zh-TW"/>
+        </w:rPr>
+        <w:t>2.5萬</w:t>
+      </w:r>
+      <w:r>
+        <w:rPr>
+          <w:rFonts w:ascii="DFKai-SB" w:eastAsia="DFKai-SB" w:hAnsi="DFKai-SB" w:cs="Times New Roman" w:hint="eastAsia"/>
+          <w:color w:val="000000"/>
+          <w:lang w:eastAsia="zh-TW"/>
+        </w:rPr>
+        <w:t>美元</w:t>
+      </w:r>
+      <w:r>
+        <w:rPr>
+          <w:rFonts w:ascii="DFKai-SB" w:eastAsia="DFKai-SB" w:hAnsi="DFKai-SB" w:cs="Times New Roman"/>
+          <w:color w:val="000000"/>
+          <w:lang w:eastAsia="zh-TW"/>
+        </w:rPr>
+        <w:t>&amp;#041;</w:t>
+      </w:r>
+      <w:r>
+        <w:rPr>
+          <w:rFonts w:ascii="DFKai-SB" w:eastAsia="DFKai-SB" w:hAnsi="DFKai-SB" w:cs="Times New Roman" w:hint="eastAsia"/>
+          <w:color w:val="000000"/>
+          <w:lang w:eastAsia="zh-TW"/>
+        </w:rPr>
+        <w:t>提供予仲裁者參考的規則中所包含的1</w:t>
+      </w:r>
+      <w:r>
+        <w:rPr>
+          <w:rFonts w:ascii="DFKai-SB" w:eastAsia="DFKai-SB" w:hAnsi="DFKai-SB" w:cs="Times New Roman" w:hint="eastAsia"/>
+          <w:color w:val="000000"/>
+          <w:lang w:eastAsia="zh-TW"/>
+        </w:rPr>
+        <w:t>&amp;#040;</w:t>
+      </w:r>
+      <w:r>
+        <w:rPr>
+          <w:rFonts w:ascii="DFKai-SB" w:eastAsia="DFKai-SB" w:hAnsi="DFKai-SB" w:cs="Times New Roman" w:hint="eastAsia"/>
+          <w:color w:val="000000"/>
+          <w:lang w:eastAsia="zh-TW"/>
+        </w:rPr>
+        <w:t>g</w:t>
+      </w:r>
+      <w:r>
+        <w:rPr>
+          <w:rFonts w:ascii="DFKai-SB" w:eastAsia="DFKai-SB" w:hAnsi="DFKai-SB" w:cs="Times New Roman" w:hint="eastAsia"/>
+          <w:color w:val="000000"/>
+          <w:lang w:eastAsia="zh-TW"/>
+        </w:rPr>
+        <w:t>&amp;#041;</w:t>
+      </w:r>
+      <w:r>
+        <w:rPr>
+          <w:rFonts w:ascii="DFKai-SB" w:eastAsia="DFKai-SB" w:hAnsi="DFKai-SB" w:cs="Times New Roman" w:hint="eastAsia"/>
+          <w:color w:val="000000"/>
+          <w:lang w:eastAsia="zh-TW"/>
+        </w:rPr>
+        <w:t>，其依本使用條款修訂。本規則詳見</w:t>
+      </w:r>
+      <w:r>
+        <w:rPr>
+          <w:rFonts w:ascii="DFKai-SB" w:eastAsia="DFKai-SB" w:hAnsi="DFKai-SB" w:cs="Times New Roman"/>
+          <w:color w:val="000000"/>
+          <w:lang w:eastAsia="zh-TW"/>
+        </w:rPr>
+        <w:t xml:space="preserve"> www.adr.org</w:t>
+      </w:r>
+      <w:r>
+        <w:rPr>
+          <w:rFonts w:ascii="DFKai-SB" w:eastAsia="DFKai-SB" w:hAnsi="DFKai-SB" w:cs="Times New Roman" w:hint="eastAsia"/>
+          <w:color w:val="000000"/>
+          <w:lang w:eastAsia="zh-TW"/>
+        </w:rPr>
+        <w:t>。仲裁受本使用條款約束。</w:t>
+      </w:r>
+    </w:p>
+    <w:p>
+      <w:pPr>
+        <w:autoSpaceDE w:val="0"/>
+        <w:autoSpaceDN w:val="0"/>
+        <w:rPr>
+          <w:rFonts w:ascii="DFKai-SB" w:eastAsia="DFKai-SB" w:hAnsi="DFKai-SB" w:cs="Times New Roman"/>
+          <w:color w:val="000000"/>
+          <w:lang w:eastAsia="zh-TW"/>
+        </w:rPr>
+      </w:pPr>
+    </w:p>
+    <w:p>
+      <w:pPr>
+        <w:autoSpaceDE w:val="0"/>
+        <w:autoSpaceDN w:val="0"/>
+        <w:rPr>
+          <w:rFonts w:ascii="DFKai-SB" w:hAnsi="DFKai-SB" w:cs="Times New Roman"/>
+          <w:color w:val="000000"/>
+        </w:rPr>
+      </w:pPr>
+      <w:r>
+        <w:rPr>
+          <w:rFonts w:ascii="DFKai-SB" w:eastAsia="DFKai-SB" w:hAnsi="DFKai-SB" w:cs="Times New Roman" w:hint="eastAsia"/>
+          <w:color w:val="000000"/>
+        </w:rPr>
+        <w:t>若要展開仲裁程式，請使用</w:t>
+      </w:r>
+      <w:r>
+        <w:rPr>
+          <w:rFonts w:ascii="DFKai-SB" w:eastAsia="DFKai-SB" w:hAnsi="DFKai-SB" w:cs="Times New Roman"/>
+          <w:color w:val="000000"/>
+        </w:rPr>
+        <w:t>AAA</w:t>
+      </w:r>
+      <w:r>
+        <w:rPr>
+          <w:rFonts w:ascii="DFKai-SB" w:eastAsia="DFKai-SB" w:hAnsi="DFKai-SB" w:cs="Times New Roman" w:hint="eastAsia"/>
+          <w:color w:val="000000"/>
+        </w:rPr>
+        <w:t>網站</w:t>
+      </w:r>
+      <w:r>
+        <w:rPr>
+          <w:rFonts w:ascii="DFKai-SB" w:eastAsia="DFKai-SB" w:hAnsi="DFKai-SB" w:cs="Times New Roman"/>
+          <w:color w:val="000000"/>
+        </w:rPr>
+        <w:t>&amp;#040;</w:t>
+      </w:r>
+      <w:r>
+        <w:rPr>
+          <w:rFonts w:ascii="DFKai-SB" w:eastAsia="DFKai-SB" w:hAnsi="DFKai-SB" w:cs="Times New Roman"/>
+          <w:color w:val="000000"/>
+        </w:rPr>
+        <w:t xml:space="preserve">&lt;a </w:t>
+      </w:r>
+      <w:proofErr w:type="spellStart"/>
+      <w:r>
+        <w:rPr>
+          <w:rFonts w:ascii="DFKai-SB" w:eastAsia="DFKai-SB" w:hAnsi="DFKai-SB" w:cs="Times New Roman"/>
+          <w:color w:val="000000"/>
+        </w:rPr>
+        <w:t>href</w:t>
+      </w:r>
+      <w:proofErr w:type="spellEnd"/>
+      <w:r>
+        <w:rPr>
+          <w:rFonts w:ascii="DFKai-SB" w:eastAsia="DFKai-SB" w:hAnsi="DFKai-SB" w:cs="Times New Roman"/>
+          <w:color w:val="000000"/>
+        </w:rPr>
+        <w:t>=</w:t>
+      </w:r>
+      <w:r>
+        <w:rPr>
+          <w:rFonts w:ascii="DFKai-SB" w:eastAsia="DFKai-SB" w:hAnsi="DFKai-SB" w:cs="Times New Roman"/>
+          <w:color w:val="000000"/>
+        </w:rPr>
+        <w:t>”</w:t>
       </w:r>
       <w:r>
         <w:rPr>
@@ -4538,7 +4679,7 @@
           <w:color w:val="0000FF"/>
           <w:u w:val="single"/>
         </w:rPr>
-        <w:t xml:space="preserve"> </w:t>
+        <w:t>www.adr.org</w:t>
       </w:r>
       <w:r>
         <w:rPr>
@@ -4546,7 +4687,7 @@
           <w:color w:val="0000FF"/>
           <w:u w:val="single"/>
         </w:rPr>
-        <w:t>www.adr.org</w:t>
+        <w:t>”&gt;</w:t>
       </w:r>
       <w:r>
         <w:rPr>
@@ -4554,6 +4695,22 @@
           <w:color w:val="0000FF"/>
           <w:u w:val="single"/>
         </w:rPr>
+        <w:t xml:space="preserve"> </w:t>
+      </w:r>
+      <w:r>
+        <w:rPr>
+          <w:rFonts w:ascii="DFKai-SB" w:eastAsia="DFKai-SB" w:hAnsi="DFKai-SB" w:cs="Times New Roman"/>
+          <w:color w:val="0000FF"/>
+          <w:u w:val="single"/>
+        </w:rPr>
+        <w:t>www.adr.org</w:t>
+      </w:r>
+      <w:r>
+        <w:rPr>
+          <w:rFonts w:ascii="DFKai-SB" w:eastAsia="DFKai-SB" w:hAnsi="DFKai-SB" w:cs="Times New Roman"/>
+          <w:color w:val="0000FF"/>
+          <w:u w:val="single"/>
+        </w:rPr>
         <w:t>&lt;/a&gt;</w:t>
       </w:r>
       <w:r>
@@ -4708,6 +4865,7 @@
           <w:color w:val="000000"/>
           <w:lang w:eastAsia="zh-TW"/>
         </w:rPr>
+        <w:lastRenderedPageBreak/>
         <w:t>歐盟使用者所適用之規定</w:t>
       </w:r>
     </w:p>
@@ -4799,397 +4957,453 @@
           <w:color w:val="000000"/>
           <w:lang w:eastAsia="zh-TW"/>
         </w:rPr>
+        <w:t>國際仲裁規則</w:t>
+      </w:r>
+      <w:r>
+        <w:rPr>
+          <w:rFonts w:ascii="DFKai-SB" w:eastAsia="DFKai-SB" w:hAnsi="DFKai-SB" w:cs="Times New Roman" w:hint="eastAsia"/>
+          <w:color w:val="000000"/>
+          <w:lang w:eastAsia="zh-TW"/>
+        </w:rPr>
+        <w:t>&amp;#040;</w:t>
+      </w:r>
+      <w:r>
+        <w:rPr>
+          <w:rFonts w:ascii="DFKai-SB" w:eastAsia="DFKai-SB" w:hAnsi="DFKai-SB" w:cs="Times New Roman" w:hint="eastAsia"/>
+          <w:color w:val="000000"/>
+          <w:lang w:eastAsia="zh-TW"/>
+        </w:rPr>
+        <w:t>International Arbitration Rules</w:t>
+      </w:r>
+      <w:r>
+        <w:rPr>
+          <w:rFonts w:ascii="DFKai-SB" w:eastAsia="DFKai-SB" w:hAnsi="DFKai-SB" w:cs="Times New Roman" w:hint="eastAsia"/>
+          <w:color w:val="000000"/>
+          <w:lang w:eastAsia="zh-TW"/>
+        </w:rPr>
+        <w:t>&amp;#041;</w:t>
+      </w:r>
+      <w:r>
+        <w:rPr>
+          <w:rFonts w:ascii="DFKai-SB" w:eastAsia="DFKai-SB" w:hAnsi="DFKai-SB" w:cs="Times New Roman" w:hint="eastAsia"/>
+          <w:color w:val="000000"/>
+          <w:lang w:eastAsia="zh-TW"/>
+        </w:rPr>
+        <w:t>&amp;#12301;</w:t>
+      </w:r>
+      <w:r>
+        <w:rPr>
+          <w:rFonts w:ascii="DFKai-SB" w:eastAsia="DFKai-SB" w:hAnsi="DFKai-SB" w:cs="Times New Roman" w:hint="eastAsia"/>
+          <w:color w:val="000000"/>
+          <w:lang w:eastAsia="zh-TW"/>
+        </w:rPr>
+        <w:t>實施仲裁。仲裁地點為英國倫敦。仲裁者人數為一人，仲裁程式所用語言為英文。除法律可能要求外，未取得</w:t>
+      </w:r>
+      <w:r>
+        <w:rPr>
+          <w:rFonts w:ascii="DFKai-SB" w:eastAsia="DFKai-SB" w:hAnsi="DFKai-SB" w:cs="Times New Roman"/>
+          <w:color w:val="000000"/>
+          <w:lang w:eastAsia="zh-TW"/>
+        </w:rPr>
+        <w:t>Qalang</w:t>
+      </w:r>
+      <w:r>
+        <w:rPr>
+          <w:rFonts w:ascii="DFKai-SB" w:eastAsia="DFKai-SB" w:hAnsi="DFKai-SB" w:cs="Times New Roman" w:hint="eastAsia"/>
+          <w:color w:val="000000"/>
+          <w:lang w:eastAsia="zh-TW"/>
+        </w:rPr>
+        <w:t>事前</w:t>
+      </w:r>
+      <w:r>
+        <w:rPr>
+          <w:rFonts w:ascii="DFKai-SB" w:eastAsia="DFKai-SB" w:hAnsi="DFKai-SB" w:cs="Times New Roman"/>
+          <w:color w:val="000000"/>
+          <w:lang w:eastAsia="zh-TW"/>
+        </w:rPr>
+        <w:t>書面同意，雙方或其代表，皆不得洩漏本使用條款下仲裁案的存在、內容或結果。</w:t>
+      </w:r>
+    </w:p>
+    <w:p>
+      <w:pPr>
+        <w:autoSpaceDE w:val="0"/>
+        <w:autoSpaceDN w:val="0"/>
+        <w:spacing w:after="160"/>
+        <w:rPr>
+          <w:rFonts w:ascii="DFKai-SB" w:eastAsia="DFKai-SB" w:hAnsi="DFKai-SB" w:cs="Times New Roman"/>
+          <w:lang w:eastAsia="zh-TW"/>
+        </w:rPr>
+      </w:pPr>
+      <w:r>
+        <w:rPr>
+          <w:rFonts w:ascii="DFKai-SB" w:eastAsia="DFKai-SB" w:hAnsi="DFKai-SB" w:cs="Times New Roman"/>
+          <w:b/>
+          <w:bCs/>
+          <w:color w:val="000000"/>
+          <w:lang w:eastAsia="zh-TW"/>
+        </w:rPr>
+        <w:t>集體訴訟棄權條款</w:t>
+      </w:r>
+    </w:p>
+    <w:p>
+      <w:pPr>
+        <w:autoSpaceDE w:val="0"/>
+        <w:autoSpaceDN w:val="0"/>
+        <w:rPr>
+          <w:rFonts w:ascii="DFKai-SB" w:eastAsia="DFKai-SB" w:hAnsi="DFKai-SB" w:cs="Times New Roman"/>
+          <w:lang w:eastAsia="zh-TW"/>
+        </w:rPr>
+      </w:pPr>
+      <w:r>
+        <w:rPr>
+          <w:rFonts w:ascii="DFKai-SB" w:eastAsia="DFKai-SB" w:hAnsi="DFKai-SB" w:cs="Times New Roman"/>
+          <w:color w:val="000000"/>
+          <w:lang w:eastAsia="zh-TW"/>
+        </w:rPr>
+        <w:t>Qalang與您，抑或任何使用者之間，如有受此仲裁協議管轄之爭議，您我同意我們限以個別形式相互提出求償。</w:t>
+      </w:r>
+      <w:r>
+        <w:rPr>
+          <w:rFonts w:ascii="DFKai-SB" w:eastAsia="DFKai-SB" w:hAnsi="DFKai-SB" w:cs="Times New Roman"/>
+          <w:b/>
+          <w:bCs/>
+          <w:color w:val="000000"/>
+          <w:lang w:eastAsia="zh-TW"/>
+        </w:rPr>
+        <w:t>您我皆不得以集體訴訟、合併訴訟或代表人訴訟中的原告或集體成員身分提出求償。除非我們雙方另有書面議定，否則仲裁者不可將多人的求償案合併為單一案件，亦不可主持合併、集體或代表人仲裁程式。仲裁者於單一個案的裁定或判決僅限影響該案求償者，其效力不擴及其他遊戲使用者，亦不得用於裁定與他人間的爭議。</w:t>
+      </w:r>
+    </w:p>
+    <w:p>
+      <w:pPr>
+        <w:autoSpaceDE w:val="0"/>
+        <w:autoSpaceDN w:val="0"/>
+        <w:rPr>
+          <w:rFonts w:ascii="DFKai-SB" w:eastAsia="DFKai-SB" w:hAnsi="DFKai-SB" w:cs="Times New Roman"/>
+          <w:lang w:eastAsia="zh-TW"/>
+        </w:rPr>
+      </w:pPr>
+    </w:p>
+    <w:p>
+      <w:pPr>
+        <w:autoSpaceDE w:val="0"/>
+        <w:autoSpaceDN w:val="0"/>
+        <w:rPr>
+          <w:rFonts w:ascii="DFKai-SB" w:eastAsia="DFKai-SB" w:hAnsi="DFKai-SB" w:cs="Times New Roman"/>
+          <w:lang w:eastAsia="zh-TW"/>
+        </w:rPr>
+      </w:pPr>
+      <w:r>
+        <w:rPr>
+          <w:rFonts w:ascii="DFKai-SB" w:eastAsia="DFKai-SB" w:hAnsi="DFKai-SB" w:cs="Times New Roman"/>
+          <w:color w:val="000000"/>
+          <w:lang w:eastAsia="zh-TW"/>
+        </w:rPr>
+        <w:t>若法庭判定第十四節</w:t>
+      </w:r>
+      <w:r>
+        <w:rPr>
+          <w:rFonts w:ascii="DFKai-SB" w:eastAsia="DFKai-SB" w:hAnsi="DFKai-SB" w:cs="Times New Roman"/>
+          <w:color w:val="000000"/>
+          <w:lang w:eastAsia="zh-TW"/>
+        </w:rPr>
+        <w:t>&amp;#12300;</w:t>
+      </w:r>
+      <w:r>
+        <w:rPr>
+          <w:rFonts w:ascii="DFKai-SB" w:eastAsia="DFKai-SB" w:hAnsi="DFKai-SB" w:cs="Times New Roman"/>
+          <w:color w:val="000000"/>
+          <w:lang w:eastAsia="zh-TW"/>
+        </w:rPr>
+        <w:t>集體訴訟棄權條款</w:t>
+      </w:r>
+      <w:r>
+        <w:rPr>
+          <w:rFonts w:ascii="DFKai-SB" w:eastAsia="DFKai-SB" w:hAnsi="DFKai-SB" w:cs="Times New Roman"/>
+          <w:color w:val="000000"/>
+          <w:lang w:eastAsia="zh-TW"/>
+        </w:rPr>
+        <w:t>&amp;#12301;</w:t>
+      </w:r>
+      <w:r>
+        <w:rPr>
+          <w:rFonts w:ascii="DFKai-SB" w:eastAsia="DFKai-SB" w:hAnsi="DFKai-SB" w:cs="Times New Roman"/>
+          <w:color w:val="000000"/>
+          <w:lang w:eastAsia="zh-TW"/>
+        </w:rPr>
+        <w:t>無法實施或無效，此節之效力立即終止，然使用條款與條件之其餘部分，仍充分有效。</w:t>
+      </w:r>
+    </w:p>
+    <w:p>
+      <w:pPr>
+        <w:autoSpaceDE w:val="0"/>
+        <w:autoSpaceDN w:val="0"/>
+        <w:spacing w:after="150"/>
+        <w:rPr>
+          <w:rFonts w:ascii="DFKai-SB" w:eastAsia="DFKai-SB" w:hAnsi="DFKai-SB" w:cs="Times New Roman"/>
+          <w:b/>
+          <w:bCs/>
+          <w:color w:val="000000"/>
+          <w:lang w:eastAsia="zh-TW"/>
+        </w:rPr>
+      </w:pPr>
+    </w:p>
+    <w:p>
+      <w:pPr>
+        <w:autoSpaceDE w:val="0"/>
+        <w:autoSpaceDN w:val="0"/>
+        <w:spacing w:after="150"/>
+        <w:rPr>
+          <w:rFonts w:ascii="DFKai-SB" w:eastAsia="DFKai-SB" w:hAnsi="DFKai-SB" w:cs="Times New Roman"/>
+          <w:lang w:eastAsia="zh-TW"/>
+        </w:rPr>
+      </w:pPr>
+      <w:r>
+        <w:rPr>
+          <w:rFonts w:ascii="DFKai-SB" w:eastAsia="DFKai-SB" w:hAnsi="DFKai-SB" w:cs="Times New Roman" w:hint="eastAsia"/>
+          <w:b/>
+          <w:bCs/>
+          <w:color w:val="000000"/>
+          <w:lang w:eastAsia="zh-TW"/>
+        </w:rPr>
+        <w:t>訴訟書狀送達</w:t>
+      </w:r>
+    </w:p>
+    <w:p>
+      <w:pPr>
+        <w:autoSpaceDE w:val="0"/>
+        <w:autoSpaceDN w:val="0"/>
+        <w:rPr>
+          <w:rFonts w:ascii="DFKai-SB" w:eastAsia="DFKai-SB" w:hAnsi="DFKai-SB" w:cs="Times New Roman"/>
+          <w:lang w:eastAsia="zh-TW"/>
+        </w:rPr>
+      </w:pPr>
+      <w:r>
+        <w:rPr>
+          <w:rFonts w:ascii="DFKai-SB" w:eastAsia="DFKai-SB" w:hAnsi="DFKai-SB" w:cs="Times New Roman"/>
+          <w:color w:val="000000"/>
+          <w:lang w:eastAsia="zh-TW"/>
+        </w:rPr>
+        <w:t>若要對Qalang發起仲裁或任何法律程式，您須將發起檔遞交以下的Qalang註冊代理人，以完成訴訟書狀送達。送件地址為：</w:t>
+      </w:r>
+      <w:proofErr w:type="spellStart"/>
+      <w:r>
+        <w:rPr>
+          <w:rFonts w:ascii="DFKai-SB" w:eastAsia="DFKai-SB" w:hAnsi="DFKai-SB" w:cs="Times New Roman"/>
+          <w:color w:val="000000"/>
+          <w:lang w:eastAsia="zh-TW"/>
+        </w:rPr>
+        <w:t>Vcorp</w:t>
+      </w:r>
+      <w:proofErr w:type="spellEnd"/>
+      <w:r>
+        <w:rPr>
+          <w:rFonts w:ascii="DFKai-SB" w:eastAsia="DFKai-SB" w:hAnsi="DFKai-SB" w:cs="Times New Roman"/>
+          <w:color w:val="000000"/>
+          <w:lang w:eastAsia="zh-TW"/>
+        </w:rPr>
+        <w:t xml:space="preserve"> Services CA, Inc., 5670 Wilshire Blvd., Suite 1530., Los Angeles, CA 90036。</w:t>
+      </w:r>
+    </w:p>
+    <w:p>
+      <w:pPr>
+        <w:autoSpaceDE w:val="0"/>
+        <w:autoSpaceDN w:val="0"/>
+        <w:rPr>
+          <w:rFonts w:ascii="DFKai-SB" w:eastAsia="DFKai-SB" w:hAnsi="DFKai-SB" w:cs="Times New Roman"/>
+          <w:lang w:eastAsia="zh-TW"/>
+        </w:rPr>
+      </w:pPr>
+    </w:p>
+    <w:p>
+      <w:pPr>
+        <w:autoSpaceDE w:val="0"/>
+        <w:autoSpaceDN w:val="0"/>
+        <w:spacing w:after="150"/>
+        <w:rPr>
+          <w:rFonts w:ascii="DFKai-SB" w:eastAsia="DFKai-SB" w:hAnsi="DFKai-SB" w:cs="Times New Roman"/>
+          <w:lang w:eastAsia="zh-TW"/>
+        </w:rPr>
+      </w:pPr>
+      <w:r>
+        <w:rPr>
+          <w:rFonts w:ascii="DFKai-SB" w:eastAsia="DFKai-SB" w:hAnsi="DFKai-SB" w:cs="Times New Roman" w:hint="eastAsia"/>
+          <w:b/>
+          <w:bCs/>
+          <w:color w:val="000000"/>
+          <w:lang w:eastAsia="zh-TW"/>
+        </w:rPr>
+        <w:t>第</w:t>
+      </w:r>
+      <w:r>
+        <w:rPr>
+          <w:rFonts w:ascii="DFKai-SB" w:eastAsia="DFKai-SB" w:hAnsi="DFKai-SB" w:cs="Times New Roman"/>
+          <w:b/>
+          <w:bCs/>
+          <w:color w:val="000000"/>
+          <w:lang w:eastAsia="zh-TW"/>
+        </w:rPr>
+        <w:t>14</w:t>
+      </w:r>
+      <w:r>
+        <w:rPr>
+          <w:rFonts w:ascii="DFKai-SB" w:eastAsia="DFKai-SB" w:hAnsi="DFKai-SB" w:cs="Times New Roman" w:hint="eastAsia"/>
+          <w:b/>
+          <w:bCs/>
+          <w:color w:val="000000"/>
+          <w:lang w:eastAsia="zh-TW"/>
+        </w:rPr>
+        <w:t>節之更動</w:t>
+      </w:r>
+    </w:p>
+    <w:p>
+      <w:pPr>
+        <w:autoSpaceDE w:val="0"/>
+        <w:autoSpaceDN w:val="0"/>
+        <w:rPr>
+          <w:rFonts w:ascii="DFKai-SB" w:eastAsia="DFKai-SB" w:hAnsi="DFKai-SB" w:cs="Times New Roman"/>
+          <w:lang w:eastAsia="zh-TW"/>
+        </w:rPr>
+      </w:pPr>
+      <w:r>
+        <w:rPr>
+          <w:rFonts w:ascii="DFKai-SB" w:eastAsia="DFKai-SB" w:hAnsi="DFKai-SB" w:cs="Times New Roman"/>
+          <w:color w:val="000000"/>
+          <w:lang w:eastAsia="zh-TW"/>
+        </w:rPr>
+        <w:t>儘管本條款有不同規定，Qalang同意若我們未來修改第 14 節，您可於更動後 30 日內 ，以書面通知拒絕此等更動</w:t>
+      </w:r>
+      <w:r>
+        <w:rPr>
+          <w:rFonts w:ascii="DFKai-SB" w:eastAsia="DFKai-SB" w:hAnsi="DFKai-SB" w:cs="Times New Roman"/>
+          <w:color w:val="000000"/>
+          <w:lang w:eastAsia="zh-TW"/>
+        </w:rPr>
+        <w:t>&amp;#040;</w:t>
+      </w:r>
+      <w:r>
+        <w:t xml:space="preserve"> </w:t>
+      </w:r>
+      <w:r>
+        <w:rPr>
+          <w:rFonts w:ascii="DFKai-SB" w:eastAsia="DFKai-SB" w:hAnsi="DFKai-SB" w:cs="Times New Roman"/>
+          <w:color w:val="000000"/>
+          <w:lang w:eastAsia="zh-TW"/>
+        </w:rPr>
+        <w:t xml:space="preserve">&lt;a </w:t>
+      </w:r>
+      <w:proofErr w:type="spellStart"/>
+      <w:r>
+        <w:rPr>
+          <w:rFonts w:ascii="DFKai-SB" w:eastAsia="DFKai-SB" w:hAnsi="DFKai-SB" w:cs="Times New Roman"/>
+          <w:color w:val="000000"/>
+          <w:lang w:eastAsia="zh-TW"/>
+        </w:rPr>
+        <w:t>href</w:t>
+      </w:r>
+      <w:proofErr w:type="spellEnd"/>
+      <w:r>
+        <w:rPr>
+          <w:rFonts w:ascii="DFKai-SB" w:eastAsia="DFKai-SB" w:hAnsi="DFKai-SB" w:cs="Times New Roman"/>
+          <w:color w:val="000000"/>
+          <w:lang w:eastAsia="zh-TW"/>
+        </w:rPr>
+        <w:t>="mailto:legal@</w:t>
+      </w:r>
+      <w:r>
+        <w:rPr>
+          <w:rFonts w:ascii="DFKai-SB" w:eastAsia="DFKai-SB" w:hAnsi="DFKai-SB" w:cs="Times New Roman"/>
+          <w:color w:val="000000"/>
+          <w:lang w:eastAsia="zh-TW"/>
+        </w:rPr>
+        <w:t xml:space="preserve">qalang.com"&gt;legal@qalang.com&lt;/a&gt; </w:t>
+      </w:r>
+      <w:r>
+        <w:rPr>
+          <w:rFonts w:ascii="DFKai-SB" w:eastAsia="DFKai-SB" w:hAnsi="DFKai-SB" w:cs="Times New Roman"/>
+          <w:color w:val="000000"/>
+          <w:lang w:eastAsia="zh-TW"/>
+        </w:rPr>
+        <w:t>&amp;#041;</w:t>
+      </w:r>
+      <w:r>
+        <w:rPr>
+          <w:rFonts w:ascii="DFKai-SB" w:eastAsia="DFKai-SB" w:hAnsi="DFKai-SB" w:cs="Times New Roman"/>
+          <w:color w:val="000000"/>
+          <w:lang w:eastAsia="zh-TW"/>
+        </w:rPr>
+        <w:t>。  </w:t>
+      </w:r>
+    </w:p>
+    <w:p>
+      <w:pPr>
+        <w:autoSpaceDE w:val="0"/>
+        <w:autoSpaceDN w:val="0"/>
+        <w:rPr>
+          <w:rFonts w:ascii="DFKai-SB" w:eastAsia="DFKai-SB" w:hAnsi="DFKai-SB" w:cs="Times New Roman"/>
+          <w:lang w:eastAsia="zh-TW"/>
+        </w:rPr>
+      </w:pPr>
+    </w:p>
+    <w:p>
+      <w:pPr>
+        <w:autoSpaceDE w:val="0"/>
+        <w:autoSpaceDN w:val="0"/>
+        <w:spacing w:after="150"/>
+        <w:rPr>
+          <w:rFonts w:ascii="DFKai-SB" w:eastAsia="DFKai-SB" w:hAnsi="DFKai-SB" w:cs="Times New Roman"/>
+          <w:lang w:eastAsia="zh-TW"/>
+        </w:rPr>
+      </w:pPr>
+      <w:r>
+        <w:rPr>
+          <w:rFonts w:ascii="DFKai-SB" w:eastAsia="DFKai-SB" w:hAnsi="DFKai-SB" w:cs="Times New Roman" w:hint="eastAsia"/>
+          <w:b/>
+          <w:bCs/>
+          <w:color w:val="000000"/>
+          <w:lang w:eastAsia="zh-TW"/>
+        </w:rPr>
+        <w:t>1</w:t>
+      </w:r>
+      <w:r>
+        <w:rPr>
+          <w:rFonts w:ascii="DFKai-SB" w:eastAsia="DFKai-SB" w:hAnsi="DFKai-SB" w:cs="Times New Roman"/>
+          <w:b/>
+          <w:bCs/>
+          <w:color w:val="000000"/>
+          <w:lang w:eastAsia="zh-TW"/>
+        </w:rPr>
+        <w:t xml:space="preserve">5. </w:t>
+      </w:r>
+      <w:r>
+        <w:rPr>
+          <w:rFonts w:ascii="DFKai-SB" w:eastAsia="DFKai-SB" w:hAnsi="DFKai-SB" w:cs="Times New Roman" w:hint="eastAsia"/>
+          <w:b/>
+          <w:bCs/>
+          <w:color w:val="000000"/>
+          <w:lang w:eastAsia="zh-TW"/>
+        </w:rPr>
+        <w:t>適用法律</w:t>
+      </w:r>
+    </w:p>
+    <w:p>
+      <w:pPr>
+        <w:autoSpaceDE w:val="0"/>
+        <w:autoSpaceDN w:val="0"/>
+        <w:spacing w:after="150"/>
+        <w:rPr>
+          <w:rFonts w:ascii="DFKai-SB" w:eastAsia="DFKai-SB" w:hAnsi="DFKai-SB" w:cs="Times New Roman"/>
+          <w:lang w:eastAsia="zh-TW"/>
+        </w:rPr>
+      </w:pPr>
+      <w:r>
+        <w:rPr>
+          <w:rFonts w:ascii="DFKai-SB" w:eastAsia="DFKai-SB" w:hAnsi="DFKai-SB" w:cs="Times New Roman" w:hint="eastAsia"/>
+          <w:b/>
+          <w:bCs/>
+          <w:color w:val="000000"/>
+          <w:lang w:eastAsia="zh-TW"/>
+        </w:rPr>
         <w:lastRenderedPageBreak/>
-        <w:t>國際仲裁規則</w:t>
-      </w:r>
-      <w:r>
-        <w:rPr>
-          <w:rFonts w:ascii="DFKai-SB" w:eastAsia="DFKai-SB" w:hAnsi="DFKai-SB" w:cs="Times New Roman" w:hint="eastAsia"/>
-          <w:color w:val="000000"/>
-          <w:lang w:eastAsia="zh-TW"/>
-        </w:rPr>
-        <w:t>&amp;#040;</w:t>
-      </w:r>
-      <w:r>
-        <w:rPr>
-          <w:rFonts w:ascii="DFKai-SB" w:eastAsia="DFKai-SB" w:hAnsi="DFKai-SB" w:cs="Times New Roman" w:hint="eastAsia"/>
-          <w:color w:val="000000"/>
-          <w:lang w:eastAsia="zh-TW"/>
-        </w:rPr>
-        <w:t>International Arbitration Rules</w:t>
-      </w:r>
-      <w:r>
-        <w:rPr>
-          <w:rFonts w:ascii="DFKai-SB" w:eastAsia="DFKai-SB" w:hAnsi="DFKai-SB" w:cs="Times New Roman" w:hint="eastAsia"/>
-          <w:color w:val="000000"/>
-          <w:lang w:eastAsia="zh-TW"/>
-        </w:rPr>
-        <w:t>&amp;#041;</w:t>
-      </w:r>
-      <w:r>
-        <w:rPr>
-          <w:rFonts w:ascii="DFKai-SB" w:eastAsia="DFKai-SB" w:hAnsi="DFKai-SB" w:cs="Times New Roman" w:hint="eastAsia"/>
-          <w:color w:val="000000"/>
-          <w:lang w:eastAsia="zh-TW"/>
-        </w:rPr>
-        <w:t>&amp;#12301;</w:t>
-      </w:r>
-      <w:r>
-        <w:rPr>
-          <w:rFonts w:ascii="DFKai-SB" w:eastAsia="DFKai-SB" w:hAnsi="DFKai-SB" w:cs="Times New Roman" w:hint="eastAsia"/>
-          <w:color w:val="000000"/>
-          <w:lang w:eastAsia="zh-TW"/>
-        </w:rPr>
-        <w:t>實施仲裁。仲裁地點為英國倫敦。仲裁者人數為一人，仲裁程式所用語言為英文。除法律可能要求外，未取得</w:t>
-      </w:r>
-      <w:r>
-        <w:rPr>
-          <w:rFonts w:ascii="DFKai-SB" w:eastAsia="DFKai-SB" w:hAnsi="DFKai-SB" w:cs="Times New Roman"/>
-          <w:color w:val="000000"/>
-          <w:lang w:eastAsia="zh-TW"/>
-        </w:rPr>
-        <w:t>Qalang</w:t>
-      </w:r>
-      <w:r>
-        <w:rPr>
-          <w:rFonts w:ascii="DFKai-SB" w:eastAsia="DFKai-SB" w:hAnsi="DFKai-SB" w:cs="Times New Roman" w:hint="eastAsia"/>
-          <w:color w:val="000000"/>
-          <w:lang w:eastAsia="zh-TW"/>
-        </w:rPr>
-        <w:t>事前</w:t>
-      </w:r>
-      <w:r>
-        <w:rPr>
-          <w:rFonts w:ascii="DFKai-SB" w:eastAsia="DFKai-SB" w:hAnsi="DFKai-SB" w:cs="Times New Roman"/>
-          <w:color w:val="000000"/>
-          <w:lang w:eastAsia="zh-TW"/>
-        </w:rPr>
-        <w:t>書面同意，雙方或其代表，皆不得洩漏本使用條款下仲裁案的存在、內容或結果。</w:t>
-      </w:r>
-    </w:p>
-    <w:p>
-      <w:pPr>
-        <w:autoSpaceDE w:val="0"/>
-        <w:autoSpaceDN w:val="0"/>
-        <w:spacing w:after="160"/>
-        <w:rPr>
-          <w:rFonts w:ascii="DFKai-SB" w:eastAsia="DFKai-SB" w:hAnsi="DFKai-SB" w:cs="Times New Roman"/>
-          <w:lang w:eastAsia="zh-TW"/>
-        </w:rPr>
-      </w:pPr>
-      <w:r>
-        <w:rPr>
-          <w:rFonts w:ascii="DFKai-SB" w:eastAsia="DFKai-SB" w:hAnsi="DFKai-SB" w:cs="Times New Roman"/>
-          <w:b/>
-          <w:bCs/>
-          <w:color w:val="000000"/>
-          <w:lang w:eastAsia="zh-TW"/>
-        </w:rPr>
-        <w:t>集體訴訟棄權條款</w:t>
-      </w:r>
-    </w:p>
-    <w:p>
-      <w:pPr>
-        <w:autoSpaceDE w:val="0"/>
-        <w:autoSpaceDN w:val="0"/>
-        <w:rPr>
-          <w:rFonts w:ascii="DFKai-SB" w:eastAsia="DFKai-SB" w:hAnsi="DFKai-SB" w:cs="Times New Roman"/>
-          <w:lang w:eastAsia="zh-TW"/>
-        </w:rPr>
-      </w:pPr>
-      <w:r>
-        <w:rPr>
-          <w:rFonts w:ascii="DFKai-SB" w:eastAsia="DFKai-SB" w:hAnsi="DFKai-SB" w:cs="Times New Roman"/>
-          <w:color w:val="000000"/>
-          <w:lang w:eastAsia="zh-TW"/>
-        </w:rPr>
-        <w:t>Qalang與您，抑或任何使用者之間，如有受此仲裁協議管轄之爭議，您我同意我們限以個別形式相互提出求償。</w:t>
-      </w:r>
-      <w:r>
-        <w:rPr>
-          <w:rFonts w:ascii="DFKai-SB" w:eastAsia="DFKai-SB" w:hAnsi="DFKai-SB" w:cs="Times New Roman"/>
-          <w:b/>
-          <w:bCs/>
-          <w:color w:val="000000"/>
-          <w:lang w:eastAsia="zh-TW"/>
-        </w:rPr>
-        <w:t>您我皆不得以集體訴訟、合併訴訟或代表人訴訟中的原告或集體成員身分提出求償。除非我們雙方另有書面議定，否則仲裁者不可將多人的求償案合併為單一案件，亦不可主持合併、集體或代表人仲裁程式。仲裁者於單一個案的裁定或判決僅限影響該案求償者，其效力不擴及其他遊戲使用者，亦不得用於裁定與他人間的爭議。</w:t>
-      </w:r>
-    </w:p>
-    <w:p>
-      <w:pPr>
-        <w:autoSpaceDE w:val="0"/>
-        <w:autoSpaceDN w:val="0"/>
-        <w:rPr>
-          <w:rFonts w:ascii="DFKai-SB" w:eastAsia="DFKai-SB" w:hAnsi="DFKai-SB" w:cs="Times New Roman"/>
-          <w:lang w:eastAsia="zh-TW"/>
-        </w:rPr>
-      </w:pPr>
-    </w:p>
-    <w:p>
-      <w:pPr>
-        <w:autoSpaceDE w:val="0"/>
-        <w:autoSpaceDN w:val="0"/>
-        <w:rPr>
-          <w:rFonts w:ascii="DFKai-SB" w:eastAsia="DFKai-SB" w:hAnsi="DFKai-SB" w:cs="Times New Roman"/>
-          <w:lang w:eastAsia="zh-TW"/>
-        </w:rPr>
-      </w:pPr>
-      <w:r>
-        <w:rPr>
-          <w:rFonts w:ascii="DFKai-SB" w:eastAsia="DFKai-SB" w:hAnsi="DFKai-SB" w:cs="Times New Roman"/>
-          <w:color w:val="000000"/>
-          <w:lang w:eastAsia="zh-TW"/>
-        </w:rPr>
-        <w:t>若法庭判定第十四節</w:t>
-      </w:r>
-      <w:r>
-        <w:rPr>
-          <w:rFonts w:ascii="DFKai-SB" w:eastAsia="DFKai-SB" w:hAnsi="DFKai-SB" w:cs="Times New Roman"/>
-          <w:color w:val="000000"/>
-          <w:lang w:eastAsia="zh-TW"/>
-        </w:rPr>
-        <w:t>&amp;#12300;</w:t>
-      </w:r>
-      <w:r>
-        <w:rPr>
-          <w:rFonts w:ascii="DFKai-SB" w:eastAsia="DFKai-SB" w:hAnsi="DFKai-SB" w:cs="Times New Roman"/>
-          <w:color w:val="000000"/>
-          <w:lang w:eastAsia="zh-TW"/>
-        </w:rPr>
-        <w:t>集體訴訟棄權條款</w:t>
-      </w:r>
-      <w:r>
-        <w:rPr>
-          <w:rFonts w:ascii="DFKai-SB" w:eastAsia="DFKai-SB" w:hAnsi="DFKai-SB" w:cs="Times New Roman"/>
-          <w:color w:val="000000"/>
-          <w:lang w:eastAsia="zh-TW"/>
-        </w:rPr>
-        <w:t>&amp;#12301;</w:t>
-      </w:r>
-      <w:r>
-        <w:rPr>
-          <w:rFonts w:ascii="DFKai-SB" w:eastAsia="DFKai-SB" w:hAnsi="DFKai-SB" w:cs="Times New Roman"/>
-          <w:color w:val="000000"/>
-          <w:lang w:eastAsia="zh-TW"/>
-        </w:rPr>
-        <w:t>無法實施或無效，此節之效力立即終止，然使用條款與條件之其餘部分，仍充分有效。</w:t>
-      </w:r>
-    </w:p>
-    <w:p>
-      <w:pPr>
-        <w:autoSpaceDE w:val="0"/>
-        <w:autoSpaceDN w:val="0"/>
-        <w:spacing w:after="150"/>
-        <w:rPr>
-          <w:rFonts w:ascii="DFKai-SB" w:eastAsia="DFKai-SB" w:hAnsi="DFKai-SB" w:cs="Times New Roman"/>
-          <w:b/>
-          <w:bCs/>
-          <w:color w:val="000000"/>
-          <w:lang w:eastAsia="zh-TW"/>
-        </w:rPr>
-      </w:pPr>
-    </w:p>
-    <w:p>
-      <w:pPr>
-        <w:autoSpaceDE w:val="0"/>
-        <w:autoSpaceDN w:val="0"/>
-        <w:spacing w:after="150"/>
-        <w:rPr>
-          <w:rFonts w:ascii="DFKai-SB" w:eastAsia="DFKai-SB" w:hAnsi="DFKai-SB" w:cs="Times New Roman"/>
-          <w:lang w:eastAsia="zh-TW"/>
-        </w:rPr>
-      </w:pPr>
-      <w:r>
-        <w:rPr>
-          <w:rFonts w:ascii="DFKai-SB" w:eastAsia="DFKai-SB" w:hAnsi="DFKai-SB" w:cs="Times New Roman" w:hint="eastAsia"/>
-          <w:b/>
-          <w:bCs/>
-          <w:color w:val="000000"/>
-          <w:lang w:eastAsia="zh-TW"/>
-        </w:rPr>
-        <w:t>訴訟書狀送達</w:t>
-      </w:r>
-    </w:p>
-    <w:p>
-      <w:pPr>
-        <w:autoSpaceDE w:val="0"/>
-        <w:autoSpaceDN w:val="0"/>
-        <w:rPr>
-          <w:rFonts w:ascii="DFKai-SB" w:eastAsia="DFKai-SB" w:hAnsi="DFKai-SB" w:cs="Times New Roman"/>
-          <w:lang w:eastAsia="zh-TW"/>
-        </w:rPr>
-      </w:pPr>
-      <w:r>
-        <w:rPr>
-          <w:rFonts w:ascii="DFKai-SB" w:eastAsia="DFKai-SB" w:hAnsi="DFKai-SB" w:cs="Times New Roman"/>
-          <w:color w:val="000000"/>
-          <w:lang w:eastAsia="zh-TW"/>
-        </w:rPr>
-        <w:t>若要對Qalang發起仲裁或任何法律程式，您須將發起檔遞交以下的Qalang註冊代理人，以完成訴訟書狀送達。送件地址為：Vcorp Services CA, Inc., 5670 Wilshire Blvd., Suite 1530., Los Angeles, CA 90036。</w:t>
-      </w:r>
-    </w:p>
-    <w:p>
-      <w:pPr>
-        <w:autoSpaceDE w:val="0"/>
-        <w:autoSpaceDN w:val="0"/>
-        <w:rPr>
-          <w:rFonts w:ascii="DFKai-SB" w:eastAsia="DFKai-SB" w:hAnsi="DFKai-SB" w:cs="Times New Roman"/>
-          <w:lang w:eastAsia="zh-TW"/>
-        </w:rPr>
-      </w:pPr>
-    </w:p>
-    <w:p>
-      <w:pPr>
-        <w:autoSpaceDE w:val="0"/>
-        <w:autoSpaceDN w:val="0"/>
-        <w:spacing w:after="150"/>
-        <w:rPr>
-          <w:rFonts w:ascii="DFKai-SB" w:eastAsia="DFKai-SB" w:hAnsi="DFKai-SB" w:cs="Times New Roman"/>
-          <w:lang w:eastAsia="zh-TW"/>
-        </w:rPr>
-      </w:pPr>
-      <w:r>
-        <w:rPr>
-          <w:rFonts w:ascii="DFKai-SB" w:eastAsia="DFKai-SB" w:hAnsi="DFKai-SB" w:cs="Times New Roman" w:hint="eastAsia"/>
-          <w:b/>
-          <w:bCs/>
-          <w:color w:val="000000"/>
-          <w:lang w:eastAsia="zh-TW"/>
-        </w:rPr>
-        <w:t>第</w:t>
-      </w:r>
-      <w:r>
-        <w:rPr>
-          <w:rFonts w:ascii="DFKai-SB" w:eastAsia="DFKai-SB" w:hAnsi="DFKai-SB" w:cs="Times New Roman"/>
-          <w:b/>
-          <w:bCs/>
-          <w:color w:val="000000"/>
-          <w:lang w:eastAsia="zh-TW"/>
-        </w:rPr>
-        <w:t>14</w:t>
-      </w:r>
-      <w:r>
-        <w:rPr>
-          <w:rFonts w:ascii="DFKai-SB" w:eastAsia="DFKai-SB" w:hAnsi="DFKai-SB" w:cs="Times New Roman" w:hint="eastAsia"/>
-          <w:b/>
-          <w:bCs/>
-          <w:color w:val="000000"/>
-          <w:lang w:eastAsia="zh-TW"/>
-        </w:rPr>
-        <w:t>節之更動</w:t>
-      </w:r>
-    </w:p>
-    <w:p>
-      <w:pPr>
-        <w:autoSpaceDE w:val="0"/>
-        <w:autoSpaceDN w:val="0"/>
-        <w:rPr>
-          <w:rFonts w:ascii="DFKai-SB" w:eastAsia="DFKai-SB" w:hAnsi="DFKai-SB" w:cs="Times New Roman"/>
-          <w:lang w:eastAsia="zh-TW"/>
-        </w:rPr>
-      </w:pPr>
-      <w:r>
-        <w:rPr>
-          <w:rFonts w:ascii="DFKai-SB" w:eastAsia="DFKai-SB" w:hAnsi="DFKai-SB" w:cs="Times New Roman"/>
-          <w:color w:val="000000"/>
-          <w:lang w:eastAsia="zh-TW"/>
-        </w:rPr>
-        <w:t>儘管本條款有不同規定，Qalang同意若我們未來修改第 14 節，您可於更動後 30 日內 ，以書面通知拒絕此等更動</w:t>
-      </w:r>
-      <w:r>
-        <w:rPr>
-          <w:rFonts w:ascii="DFKai-SB" w:eastAsia="DFKai-SB" w:hAnsi="DFKai-SB" w:cs="Times New Roman"/>
-          <w:color w:val="000000"/>
-          <w:lang w:eastAsia="zh-TW"/>
-        </w:rPr>
-        <w:t>&amp;#040;</w:t>
-      </w:r>
-      <w:r>
-        <w:t xml:space="preserve"> </w:t>
-      </w:r>
-      <w:r>
-        <w:rPr>
-          <w:rFonts w:ascii="DFKai-SB" w:eastAsia="DFKai-SB" w:hAnsi="DFKai-SB" w:cs="Times New Roman"/>
-          <w:color w:val="000000"/>
-          <w:lang w:eastAsia="zh-TW"/>
-        </w:rPr>
-        <w:t>&lt;a href="mailto:legal@</w:t>
-      </w:r>
-      <w:r>
-        <w:rPr>
-          <w:rFonts w:ascii="DFKai-SB" w:eastAsia="DFKai-SB" w:hAnsi="DFKai-SB" w:cs="Times New Roman"/>
-          <w:color w:val="000000"/>
-          <w:lang w:eastAsia="zh-TW"/>
-        </w:rPr>
-        <w:t xml:space="preserve">qalang.com"&gt;legal@qalang.com&lt;/a&gt; </w:t>
-      </w:r>
-      <w:r>
-        <w:rPr>
-          <w:rFonts w:ascii="DFKai-SB" w:eastAsia="DFKai-SB" w:hAnsi="DFKai-SB" w:cs="Times New Roman"/>
-          <w:color w:val="000000"/>
-          <w:lang w:eastAsia="zh-TW"/>
-        </w:rPr>
-        <w:t>&amp;#041;</w:t>
-      </w:r>
-      <w:r>
-        <w:rPr>
-          <w:rFonts w:ascii="DFKai-SB" w:eastAsia="DFKai-SB" w:hAnsi="DFKai-SB" w:cs="Times New Roman"/>
-          <w:color w:val="000000"/>
-          <w:lang w:eastAsia="zh-TW"/>
-        </w:rPr>
-        <w:t>。  </w:t>
-      </w:r>
-    </w:p>
-    <w:p>
-      <w:pPr>
-        <w:autoSpaceDE w:val="0"/>
-        <w:autoSpaceDN w:val="0"/>
-        <w:rPr>
-          <w:rFonts w:ascii="DFKai-SB" w:eastAsia="DFKai-SB" w:hAnsi="DFKai-SB" w:cs="Times New Roman"/>
-          <w:lang w:eastAsia="zh-TW"/>
-        </w:rPr>
-      </w:pPr>
-    </w:p>
-    <w:p>
-      <w:pPr>
-        <w:autoSpaceDE w:val="0"/>
-        <w:autoSpaceDN w:val="0"/>
-        <w:spacing w:after="150"/>
-        <w:rPr>
-          <w:rFonts w:ascii="DFKai-SB" w:eastAsia="DFKai-SB" w:hAnsi="DFKai-SB" w:cs="Times New Roman"/>
-          <w:lang w:eastAsia="zh-TW"/>
-        </w:rPr>
-      </w:pPr>
-      <w:r>
-        <w:rPr>
-          <w:rFonts w:ascii="DFKai-SB" w:eastAsia="DFKai-SB" w:hAnsi="DFKai-SB" w:cs="Times New Roman" w:hint="eastAsia"/>
-          <w:b/>
-          <w:bCs/>
-          <w:color w:val="000000"/>
-          <w:lang w:eastAsia="zh-TW"/>
-        </w:rPr>
-        <w:t>適用法律</w:t>
-      </w:r>
-    </w:p>
-    <w:p>
-      <w:pPr>
-        <w:autoSpaceDE w:val="0"/>
-        <w:autoSpaceDN w:val="0"/>
-        <w:spacing w:after="150"/>
-        <w:rPr>
-          <w:rFonts w:ascii="DFKai-SB" w:eastAsia="DFKai-SB" w:hAnsi="DFKai-SB" w:cs="Times New Roman"/>
-          <w:lang w:eastAsia="zh-TW"/>
-        </w:rPr>
-      </w:pPr>
-      <w:r>
-        <w:rPr>
-          <w:rFonts w:ascii="DFKai-SB" w:eastAsia="DFKai-SB" w:hAnsi="DFKai-SB" w:cs="Times New Roman" w:hint="eastAsia"/>
-          <w:b/>
-          <w:bCs/>
-          <w:color w:val="000000"/>
-          <w:lang w:eastAsia="zh-TW"/>
-        </w:rPr>
         <w:t>歐盟以外的使用者所適用規定</w:t>
       </w:r>
     </w:p>
@@ -5237,7 +5451,6 @@
           <w:color w:val="000000"/>
           <w:lang w:eastAsia="zh-TW"/>
         </w:rPr>
-        <w:lastRenderedPageBreak/>
         <w:t>對無須依第</w:t>
       </w:r>
       <w:r>
@@ -5577,7 +5790,16 @@
           <w:color w:val="000000"/>
           <w:lang w:eastAsia="zh-TW"/>
         </w:rPr>
-        <w:t>、人物資訊及遊戲錄製</w:t>
+        <w:t>、人物資訊及遊</w:t>
+      </w:r>
+      <w:r>
+        <w:rPr>
+          <w:rFonts w:ascii="DFKai-SB" w:eastAsia="DFKai-SB" w:hAnsi="DFKai-SB" w:cs="Times New Roman"/>
+          <w:color w:val="000000"/>
+          <w:lang w:eastAsia="zh-TW"/>
+        </w:rPr>
+        <w:lastRenderedPageBreak/>
+        <w:t>戲錄製</w:t>
       </w:r>
       <w:r>
         <w:rPr>
@@ -5701,7 +5923,6 @@
           <w:color w:val="000000"/>
           <w:lang w:eastAsia="zh-TW"/>
         </w:rPr>
-        <w:lastRenderedPageBreak/>
         <w:t>&amp;#12300;</w:t>
       </w:r>
       <w:r>
@@ -6357,6 +6578,7 @@
           <w:color w:val="000000"/>
           <w:lang w:eastAsia="zh-TW"/>
         </w:rPr>
+        <w:lastRenderedPageBreak/>
         <w:t>著作權所有人或授權代理者的實體簽名。為了滿足簽名要求，請在您的姓名前後輸入正斜線</w:t>
       </w:r>
       <w:r>
@@ -6426,7 +6648,6 @@
           <w:rFonts w:ascii="DFKai-SB" w:eastAsia="DFKai-SB" w:hAnsi="DFKai-SB" w:cs="Times New Roman" w:hint="eastAsia"/>
           <w:color w:val="000000"/>
         </w:rPr>
-        <w:lastRenderedPageBreak/>
         <w:t>若要寄送書面通知給</w:t>
       </w:r>
       <w:r>
@@ -6448,7 +6669,23 @@
           <w:rFonts w:ascii="DFKai-SB" w:eastAsia="DFKai-SB" w:hAnsi="DFKai-SB" w:cs="Times New Roman"/>
           <w:color w:val="000000"/>
         </w:rPr>
-        <w:t>&lt;a href="mailto:legal@qalang.com"&gt;legal@qalang.com&lt;/a&gt;</w:t>
+        <w:t xml:space="preserve">&lt;a </w:t>
+      </w:r>
+      <w:proofErr w:type="spellStart"/>
+      <w:r>
+        <w:rPr>
+          <w:rFonts w:ascii="DFKai-SB" w:eastAsia="DFKai-SB" w:hAnsi="DFKai-SB" w:cs="Times New Roman"/>
+          <w:color w:val="000000"/>
+        </w:rPr>
+        <w:t>href</w:t>
+      </w:r>
+      <w:proofErr w:type="spellEnd"/>
+      <w:r>
+        <w:rPr>
+          <w:rFonts w:ascii="DFKai-SB" w:eastAsia="DFKai-SB" w:hAnsi="DFKai-SB" w:cs="Times New Roman"/>
+          <w:color w:val="000000"/>
+        </w:rPr>
+        <w:t>="mailto:legal@qalang.com"&gt;legal@qalang.com&lt;/a&gt;</w:t>
       </w:r>
       <w:r>
         <w:rPr>
@@ -6859,15 +7096,7 @@
           <w:rFonts w:ascii="DFKai-SB" w:eastAsia="DFKai-SB" w:hAnsi="DFKai-SB" w:cs="Times New Roman"/>
           <w:color w:val="000000"/>
         </w:rPr>
-        <w:t>，</w:t>
-      </w:r>
-      <w:r>
-        <w:rPr>
-          <w:rFonts w:ascii="DFKai-SB" w:eastAsia="DFKai-SB" w:hAnsi="DFKai-SB" w:cs="Times New Roman"/>
-          <w:color w:val="000000"/>
-        </w:rPr>
-        <w:lastRenderedPageBreak/>
-        <w:t>或以電子郵件，抑或利用您提供給我們的任何其他聯絡資訊來通知您。</w:t>
+        <w:t>，或以電子郵件，抑或利用您提供給我們的任何其他聯絡資訊來通知您。</w:t>
       </w:r>
       <w:r>
         <w:rPr>
@@ -6899,7 +7128,25 @@
           <w:color w:val="000000"/>
           <w:lang w:eastAsia="zh-TW"/>
         </w:rPr>
-        <w:t>&lt;a href="mailto:legal@qalang.com"&gt;legal@qalang.com&lt;/a&gt;</w:t>
+        <w:t xml:space="preserve">&lt;a </w:t>
+      </w:r>
+      <w:proofErr w:type="spellStart"/>
+      <w:r>
+        <w:rPr>
+          <w:rFonts w:ascii="DFKai-SB" w:eastAsia="DFKai-SB" w:hAnsi="DFKai-SB" w:cs="Times New Roman"/>
+          <w:color w:val="000000"/>
+          <w:lang w:eastAsia="zh-TW"/>
+        </w:rPr>
+        <w:t>href</w:t>
+      </w:r>
+      <w:proofErr w:type="spellEnd"/>
+      <w:r>
+        <w:rPr>
+          <w:rFonts w:ascii="DFKai-SB" w:eastAsia="DFKai-SB" w:hAnsi="DFKai-SB" w:cs="Times New Roman"/>
+          <w:color w:val="000000"/>
+          <w:lang w:eastAsia="zh-TW"/>
+        </w:rPr>
+        <w:t>="mailto:legal@qalang.com"&gt;legal@qalang.com&lt;/a&gt;</w:t>
       </w:r>
       <w:r>
         <w:rPr>
@@ -6962,6 +7209,7 @@
         </w:rPr>
         <w:t>掌控之肇因，如天災、戰爭、恐攻、暴動、禁運、民間或軍事機構行動、火災、洪災、意外、罷工，或運輸設施、燃料、能源、勞工或原料短缺而未能履行本約規定，</w:t>
       </w:r>
+      <w:proofErr w:type="spellStart"/>
       <w:r>
         <w:rPr>
           <w:rFonts w:ascii="DFKai-SB" w:eastAsia="DFKai-SB" w:hAnsi="DFKai-SB" w:cs="Times New Roman"/>
@@ -6970,6 +7218,7 @@
         </w:rPr>
         <w:t>Qalang</w:t>
       </w:r>
+      <w:proofErr w:type="spellEnd"/>
       <w:r>
         <w:rPr>
           <w:rFonts w:ascii="DFKai-SB" w:eastAsia="DFKai-SB" w:hAnsi="DFKai-SB" w:cs="Times New Roman" w:hint="eastAsia"/>
@@ -7182,6 +7431,7 @@
           <w:lang w:eastAsia="zh-TW"/>
         </w:rPr>
       </w:pPr>
+      <w:bookmarkStart w:id="0" w:name="_GoBack"/>
       <w:r>
         <w:rPr>
           <w:rFonts w:ascii="DFKai-SB" w:eastAsia="DFKai-SB" w:hAnsi="DFKai-SB" w:cs="Times New Roman" w:hint="eastAsia"/>
@@ -7196,8 +7446,18 @@
           <w:color w:val="000000"/>
           <w:lang w:eastAsia="zh-TW"/>
         </w:rPr>
-        <w:t>Qalang Corporatio</w:t>
-      </w:r>
+        <w:t xml:space="preserve">Qalang </w:t>
+      </w:r>
+      <w:proofErr w:type="spellStart"/>
+      <w:r>
+        <w:rPr>
+          <w:rFonts w:ascii="DFKai-SB" w:eastAsia="DFKai-SB" w:hAnsi="DFKai-SB" w:cs="Times New Roman"/>
+          <w:color w:val="000000"/>
+          <w:lang w:eastAsia="zh-TW"/>
+        </w:rPr>
+        <w:t>Corporatio</w:t>
+      </w:r>
+      <w:proofErr w:type="spellEnd"/>
       <w:r>
         <w:rPr>
           <w:rFonts w:ascii="DFKai-SB" w:eastAsia="DFKai-SB" w:hAnsi="DFKai-SB" w:cs="Times New Roman" w:hint="eastAsia"/>
@@ -7228,19 +7488,18 @@
           <w:color w:val="000000"/>
           <w:lang w:eastAsia="zh-TW"/>
         </w:rPr>
-        <w:t>support@qalang.com</w:t>
-      </w:r>
-      <w:r>
-        <w:t xml:space="preserve"> </w:t>
-      </w:r>
-      <w:r>
-        <w:rPr>
-          <w:rFonts w:ascii="DFKai-SB" w:eastAsia="DFKai-SB" w:hAnsi="DFKai-SB" w:cs="Times New Roman"/>
-          <w:color w:val="000000"/>
-          <w:lang w:eastAsia="zh-TW"/>
-        </w:rPr>
-        <w:t>&lt;a href</w:t>
-      </w:r>
+        <w:t xml:space="preserve">&lt;a </w:t>
+      </w:r>
+      <w:proofErr w:type="spellStart"/>
+      <w:r>
+        <w:rPr>
+          <w:rFonts w:ascii="DFKai-SB" w:eastAsia="DFKai-SB" w:hAnsi="DFKai-SB" w:cs="Times New Roman"/>
+          <w:color w:val="000000"/>
+          <w:lang w:eastAsia="zh-TW"/>
+        </w:rPr>
+        <w:t>href</w:t>
+      </w:r>
+      <w:proofErr w:type="spellEnd"/>
       <w:r>
         <w:rPr>
           <w:rFonts w:ascii="DFKai-SB" w:eastAsia="DFKai-SB" w:hAnsi="DFKai-SB" w:cs="Times New Roman"/>
@@ -7257,6 +7516,7 @@
         </w:rPr>
         <w:t>@qalang.com&lt;/a&gt;</w:t>
       </w:r>
+      <w:bookmarkEnd w:id="0"/>
       <w:r>
         <w:rPr>
           <w:rFonts w:ascii="DFKai-SB" w:eastAsia="DFKai-SB" w:hAnsi="DFKai-SB" w:cs="Times New Roman"/>
@@ -7287,7 +7547,7 @@
       </w:pPr>
     </w:p>
     <w:sectPr>
-      <w:footerReference w:type="default" r:id="rId7"/>
+      <w:footerReference w:type="default" r:id="rId8"/>
       <w:pgSz w:w="11900" w:h="16840"/>
       <w:pgMar w:top="1440" w:right="1440" w:bottom="1440" w:left="1440" w:header="708" w:footer="708" w:gutter="0"/>
       <w:cols w:space="708"/>
@@ -7347,7 +7607,7 @@
             <w:noProof/>
             <w:lang w:val="zh-TW" w:eastAsia="zh-TW"/>
           </w:rPr>
-          <w:t>2</w:t>
+          <w:t>14</w:t>
         </w:r>
         <w:r>
           <w:fldChar w:fldCharType="end"/>

</xml_diff>